<commit_message>
Second commit by Ajay Kumar
</commit_message>
<xml_diff>
--- a/11905872_CA3.docx
+++ b/11905872_CA3.docx
@@ -470,9 +470,6 @@
         </w:rPr>
         <w:t xml:space="preserve"> Link: </w:t>
       </w:r>
-      <w:r>
-        <w:t>https://github.com/nikhil473/int301-nikhil</w:t>
-      </w:r>
     </w:p>
     <w:p>
       <w:pPr>
@@ -1096,20 +1093,36 @@
       <w:pPr>
         <w:pStyle w:val="ListParagraph"/>
         <w:ind w:left="420"/>
-      </w:pPr>
-      <w:r>
-        <w:rPr>
-          <w:b/>
-          <w:sz w:val="28"/>
-          <w:szCs w:val="28"/>
+        <w:rPr>
+          <w:rFonts w:ascii="Times New Roman" w:hAnsi="Times New Roman"/>
+          <w:sz w:val="32"/>
+          <w:szCs w:val="32"/>
+        </w:rPr>
+      </w:pPr>
+      <w:r>
+        <w:rPr>
+          <w:rFonts w:ascii="Times New Roman" w:hAnsi="Times New Roman"/>
+          <w:b/>
+          <w:sz w:val="32"/>
+          <w:szCs w:val="32"/>
         </w:rPr>
         <w:t>1.1</w:t>
       </w:r>
       <w:r>
         <w:rPr>
-          <w:b/>
-          <w:sz w:val="28"/>
-          <w:szCs w:val="28"/>
+          <w:rFonts w:ascii="Times New Roman" w:hAnsi="Times New Roman"/>
+          <w:b/>
+          <w:sz w:val="32"/>
+          <w:szCs w:val="32"/>
+        </w:rPr>
+        <w:t xml:space="preserve"> </w:t>
+      </w:r>
+      <w:r>
+        <w:rPr>
+          <w:rFonts w:ascii="Times New Roman" w:hAnsi="Times New Roman"/>
+          <w:b/>
+          <w:sz w:val="32"/>
+          <w:szCs w:val="32"/>
         </w:rPr>
         <w:t>Objective of the project</w:t>
       </w:r>
@@ -1155,7 +1168,7 @@
         <w:pStyle w:val="ListParagraph"/>
         <w:numPr>
           <w:ilvl w:val="1"/>
-          <w:numId w:val="11"/>
+          <w:numId w:val="12"/>
         </w:numPr>
         <w:rPr>
           <w:rFonts w:ascii="Times New Roman" w:hAnsi="Times New Roman"/>
@@ -1184,24 +1197,66 @@
       <w:pPr>
         <w:pStyle w:val="ListParagraph"/>
         <w:ind w:left="420"/>
-      </w:pPr>
-      <w:r>
-        <w:t xml:space="preserve"> The project involved using open source tools such as </w:t>
+        <w:rPr>
+          <w:rFonts w:asciiTheme="minorHAnsi" w:hAnsiTheme="minorHAnsi" w:cstheme="minorHAnsi"/>
+          <w:i/>
+          <w:sz w:val="28"/>
+          <w:szCs w:val="28"/>
+        </w:rPr>
+      </w:pPr>
+      <w:r>
+        <w:rPr>
+          <w:i/>
+        </w:rPr>
+        <w:t xml:space="preserve"> </w:t>
+      </w:r>
+      <w:r>
+        <w:rPr>
+          <w:rFonts w:asciiTheme="minorHAnsi" w:hAnsiTheme="minorHAnsi" w:cstheme="minorHAnsi"/>
+          <w:i/>
+          <w:sz w:val="28"/>
+          <w:szCs w:val="28"/>
+        </w:rPr>
+        <w:t xml:space="preserve">The project involved using open source tools such as </w:t>
       </w:r>
       <w:proofErr w:type="spellStart"/>
       <w:r>
+        <w:rPr>
+          <w:rFonts w:asciiTheme="minorHAnsi" w:hAnsiTheme="minorHAnsi" w:cstheme="minorHAnsi"/>
+          <w:i/>
+          <w:sz w:val="28"/>
+          <w:szCs w:val="28"/>
+        </w:rPr>
         <w:t>Nmap</w:t>
       </w:r>
       <w:proofErr w:type="spellEnd"/>
       <w:r>
+        <w:rPr>
+          <w:rFonts w:asciiTheme="minorHAnsi" w:hAnsiTheme="minorHAnsi" w:cstheme="minorHAnsi"/>
+          <w:i/>
+          <w:sz w:val="28"/>
+          <w:szCs w:val="28"/>
+        </w:rPr>
         <w:t xml:space="preserve">, </w:t>
       </w:r>
       <w:proofErr w:type="spellStart"/>
       <w:r>
+        <w:rPr>
+          <w:rFonts w:asciiTheme="minorHAnsi" w:hAnsiTheme="minorHAnsi" w:cstheme="minorHAnsi"/>
+          <w:i/>
+          <w:sz w:val="28"/>
+          <w:szCs w:val="28"/>
+        </w:rPr>
         <w:t>Metasploit</w:t>
       </w:r>
       <w:proofErr w:type="spellEnd"/>
       <w:r>
+        <w:rPr>
+          <w:rFonts w:asciiTheme="minorHAnsi" w:hAnsiTheme="minorHAnsi" w:cstheme="minorHAnsi"/>
+          <w:i/>
+          <w:sz w:val="28"/>
+          <w:szCs w:val="28"/>
+        </w:rPr>
         <w:t>, and Wireshark to gather information about the services listed above. These tools were used to scan for open ports, identify the IP address of the services, and extract various information about the services.</w:t>
       </w:r>
     </w:p>
@@ -1231,28 +1286,57 @@
           <w:sz w:val="32"/>
           <w:szCs w:val="32"/>
         </w:rPr>
-        <w:t>Scope of the project</w:t>
-      </w:r>
-    </w:p>
-    <w:p>
-      <w:r>
-        <w:t xml:space="preserve"> </w:t>
-      </w:r>
-    </w:p>
-    <w:p>
-      <w:r>
-        <w:t>The scope of the project was limited to using open source software tools to gather information about RDP, FTP, SMTP, NetBIOS, and SQL services. The project did not involve any exploitation of the services or the systems hosting the services.</w:t>
-      </w:r>
-    </w:p>
-    <w:p>
-      <w:pPr>
+        <w:t xml:space="preserve">1.3 </w:t>
+      </w:r>
+      <w:r>
         <w:rPr>
           <w:rFonts w:ascii="Times New Roman" w:hAnsi="Times New Roman"/>
           <w:b/>
           <w:sz w:val="32"/>
           <w:szCs w:val="32"/>
         </w:rPr>
-      </w:pPr>
+        <w:t>Scope of the project</w:t>
+      </w:r>
+    </w:p>
+    <w:p>
+      <w:pPr>
+        <w:rPr>
+          <w:rFonts w:asciiTheme="minorHAnsi" w:hAnsiTheme="minorHAnsi" w:cstheme="minorHAnsi"/>
+          <w:sz w:val="28"/>
+          <w:szCs w:val="28"/>
+        </w:rPr>
+      </w:pPr>
+      <w:r>
+        <w:t xml:space="preserve"> </w:t>
+      </w:r>
+    </w:p>
+    <w:p>
+      <w:pPr>
+        <w:rPr>
+          <w:rFonts w:asciiTheme="minorHAnsi" w:hAnsiTheme="minorHAnsi" w:cstheme="minorHAnsi"/>
+          <w:i/>
+          <w:sz w:val="28"/>
+          <w:szCs w:val="28"/>
+        </w:rPr>
+      </w:pPr>
+      <w:r>
+        <w:rPr>
+          <w:rFonts w:asciiTheme="minorHAnsi" w:hAnsiTheme="minorHAnsi" w:cstheme="minorHAnsi"/>
+          <w:i/>
+          <w:sz w:val="28"/>
+          <w:szCs w:val="28"/>
+        </w:rPr>
+        <w:t>The scope of the project was limited to using open source software tools to gather information about RDP, FTP, SMTP, NetBIOS, and SQL services. The project did not involve any exploitation of the services or the systems hosting the services.</w:t>
+      </w:r>
+      <w:r>
+        <w:rPr>
+          <w:rFonts w:asciiTheme="minorHAnsi" w:hAnsiTheme="minorHAnsi" w:cstheme="minorHAnsi"/>
+          <w:i/>
+          <w:sz w:val="28"/>
+          <w:szCs w:val="28"/>
+        </w:rPr>
+        <w:t xml:space="preserve"> The project is focused on information gathering only.</w:t>
+      </w:r>
     </w:p>
     <w:p>
       <w:pPr>
@@ -1263,15 +1347,16 @@
           <w:szCs w:val="32"/>
         </w:rPr>
       </w:pPr>
-      <w:r>
+    </w:p>
+    <w:p>
+      <w:pPr>
         <w:rPr>
           <w:rFonts w:ascii="Times New Roman" w:hAnsi="Times New Roman"/>
           <w:b/>
           <w:sz w:val="32"/>
           <w:szCs w:val="32"/>
         </w:rPr>
-        <w:t xml:space="preserve">2. </w:t>
-      </w:r>
+      </w:pPr>
       <w:r>
         <w:rPr>
           <w:rFonts w:ascii="Times New Roman" w:hAnsi="Times New Roman"/>
@@ -1279,18 +1364,17 @@
           <w:sz w:val="32"/>
           <w:szCs w:val="32"/>
         </w:rPr>
-        <w:t xml:space="preserve">System Description </w:t>
-      </w:r>
-    </w:p>
-    <w:p>
-      <w:pPr>
+        <w:t xml:space="preserve">2. </w:t>
+      </w:r>
+      <w:r>
         <w:rPr>
           <w:rFonts w:ascii="Times New Roman" w:hAnsi="Times New Roman"/>
           <w:b/>
           <w:sz w:val="32"/>
           <w:szCs w:val="32"/>
         </w:rPr>
-      </w:pPr>
+        <w:t xml:space="preserve">System Description </w:t>
+      </w:r>
     </w:p>
     <w:p>
       <w:pPr>
@@ -1301,54 +1385,44 @@
           <w:szCs w:val="32"/>
         </w:rPr>
       </w:pPr>
-      <w:r>
+    </w:p>
+    <w:p>
+      <w:pPr>
         <w:rPr>
           <w:rFonts w:ascii="Times New Roman" w:hAnsi="Times New Roman"/>
           <w:b/>
           <w:sz w:val="32"/>
           <w:szCs w:val="32"/>
         </w:rPr>
-        <w:t>2.1 Target system description</w:t>
-      </w:r>
-    </w:p>
-    <w:p/>
-    <w:p>
-      <w:r>
-        <w:t xml:space="preserve"> The target systems were assumed to be Windows-based systems hosting the RDP, FTP, SMTP, NetBIOS, and SQL services.</w:t>
-      </w:r>
-    </w:p>
-    <w:p>
-      <w:pPr>
+      </w:pPr>
+      <w:r>
         <w:rPr>
           <w:rFonts w:ascii="Times New Roman" w:hAnsi="Times New Roman"/>
           <w:b/>
           <w:sz w:val="32"/>
           <w:szCs w:val="32"/>
         </w:rPr>
-      </w:pPr>
-      <w:r>
-        <w:rPr>
-          <w:rFonts w:ascii="Times New Roman" w:hAnsi="Times New Roman"/>
-          <w:b/>
+        <w:t>2.1 Target system description</w:t>
+      </w:r>
+    </w:p>
+    <w:p/>
+    <w:p>
+      <w:pPr>
+        <w:rPr>
+          <w:rFonts w:asciiTheme="minorHAnsi" w:hAnsiTheme="minorHAnsi" w:cstheme="minorHAnsi"/>
+          <w:i/>
           <w:sz w:val="32"/>
           <w:szCs w:val="32"/>
         </w:rPr>
-        <w:t xml:space="preserve">2.2 Assumptions and Dependencies </w:t>
-      </w:r>
-    </w:p>
-    <w:p>
-      <w:pPr>
-        <w:rPr>
-          <w:rFonts w:ascii="Times New Roman" w:hAnsi="Times New Roman"/>
-          <w:b/>
+      </w:pPr>
+      <w:r>
+        <w:rPr>
+          <w:rFonts w:asciiTheme="minorHAnsi" w:hAnsiTheme="minorHAnsi" w:cstheme="minorHAnsi"/>
+          <w:i/>
           <w:sz w:val="32"/>
           <w:szCs w:val="32"/>
         </w:rPr>
-      </w:pPr>
-    </w:p>
-    <w:p>
-      <w:r>
-        <w:t>It was assumed that the target systems were accessible from the local network and that the open source software tools used in the project were installed and configured properly.</w:t>
+        <w:t xml:space="preserve"> The target systems were assumed to be Windows-based systems hosting the RDP, FTP, SMTP, NetBIOS, and SQL services.</w:t>
       </w:r>
     </w:p>
     <w:p>
@@ -1378,12 +1452,7 @@
           <w:szCs w:val="32"/>
         </w:rPr>
         <w:lastRenderedPageBreak/>
-        <w:t>2.3 Functional/Non-Functional Dependencies</w:t>
-      </w:r>
-    </w:p>
-    <w:p>
-      <w:r>
-        <w:t xml:space="preserve"> The project had no functional or non-functional dependencies.</w:t>
+        <w:t xml:space="preserve">2.2 Assumptions and Dependencies </w:t>
       </w:r>
     </w:p>
     <w:p>
@@ -1397,17 +1466,34 @@
       </w:pPr>
     </w:p>
     <w:p>
-      <w:r>
+      <w:pPr>
+        <w:rPr>
+          <w:rFonts w:asciiTheme="minorHAnsi" w:hAnsiTheme="minorHAnsi" w:cstheme="minorHAnsi"/>
+          <w:i/>
+          <w:sz w:val="28"/>
+          <w:szCs w:val="28"/>
+        </w:rPr>
+      </w:pPr>
+      <w:r>
+        <w:rPr>
+          <w:rFonts w:asciiTheme="minorHAnsi" w:hAnsiTheme="minorHAnsi" w:cstheme="minorHAnsi"/>
+          <w:i/>
+          <w:sz w:val="28"/>
+          <w:szCs w:val="28"/>
+        </w:rPr>
+        <w:t>It was assumed that the target systems were accessible from the local network and that the open source software tools used in the project were installed and configured properly.</w:t>
+      </w:r>
+    </w:p>
+    <w:p>
+      <w:pPr>
         <w:rPr>
           <w:rFonts w:ascii="Times New Roman" w:hAnsi="Times New Roman"/>
           <w:b/>
           <w:sz w:val="32"/>
           <w:szCs w:val="32"/>
         </w:rPr>
-        <w:t xml:space="preserve">2.4 Data set used in support of your project </w:t>
-      </w:r>
-    </w:p>
-    <w:p/>
+      </w:pPr>
+    </w:p>
     <w:p>
       <w:pPr>
         <w:rPr>
@@ -1418,6 +1504,52 @@
         </w:rPr>
       </w:pPr>
       <w:r>
+        <w:rPr>
+          <w:rFonts w:ascii="Times New Roman" w:hAnsi="Times New Roman"/>
+          <w:b/>
+          <w:sz w:val="32"/>
+          <w:szCs w:val="32"/>
+        </w:rPr>
+        <w:t>2.3 Functional/Non-Functional Dependencies</w:t>
+      </w:r>
+    </w:p>
+    <w:p>
+      <w:r>
+        <w:t xml:space="preserve"> The project had no functional or non-functional dependencies.</w:t>
+      </w:r>
+    </w:p>
+    <w:p>
+      <w:pPr>
+        <w:rPr>
+          <w:rFonts w:ascii="Times New Roman" w:hAnsi="Times New Roman"/>
+          <w:b/>
+          <w:sz w:val="32"/>
+          <w:szCs w:val="32"/>
+        </w:rPr>
+      </w:pPr>
+    </w:p>
+    <w:p>
+      <w:r>
+        <w:rPr>
+          <w:rFonts w:ascii="Times New Roman" w:hAnsi="Times New Roman"/>
+          <w:b/>
+          <w:sz w:val="32"/>
+          <w:szCs w:val="32"/>
+        </w:rPr>
+        <w:t xml:space="preserve">2.4 Data set used in support of your project </w:t>
+      </w:r>
+    </w:p>
+    <w:p/>
+    <w:p>
+      <w:pPr>
+        <w:rPr>
+          <w:rFonts w:ascii="Times New Roman" w:hAnsi="Times New Roman"/>
+          <w:b/>
+          <w:sz w:val="32"/>
+          <w:szCs w:val="32"/>
+        </w:rPr>
+      </w:pPr>
+      <w:r>
         <w:t>No data set was used in support of this project.</w:t>
       </w:r>
     </w:p>
@@ -1628,6 +1760,7 @@
           <w:sz w:val="32"/>
           <w:szCs w:val="32"/>
         </w:rPr>
+        <w:lastRenderedPageBreak/>
         <w:t>SMTP:</w:t>
       </w:r>
     </w:p>
@@ -1946,11 +2079,12 @@
           <w:szCs w:val="28"/>
         </w:rPr>
       </w:pPr>
+    </w:p>
+    <w:p/>
+    <w:p>
       <w:bookmarkStart w:id="0" w:name="_GoBack"/>
       <w:bookmarkEnd w:id="0"/>
     </w:p>
-    <w:p/>
-    <w:p/>
     <w:p/>
     <w:p/>
     <w:p/>
@@ -2953,6 +3087,119 @@
     </w:lvl>
   </w:abstractNum>
   <w:abstractNum w:abstractNumId="7" w15:restartNumberingAfterBreak="0">
+    <w:nsid w:val="53A412F5"/>
+    <w:multiLevelType w:val="multilevel"/>
+    <w:tmpl w:val="EEB2CC7A"/>
+    <w:lvl w:ilvl="0">
+      <w:start w:val="1"/>
+      <w:numFmt w:val="decimal"/>
+      <w:lvlText w:val="%1"/>
+      <w:lvlJc w:val="left"/>
+      <w:pPr>
+        <w:ind w:left="420" w:hanging="420"/>
+      </w:pPr>
+      <w:rPr>
+        <w:rFonts w:hint="default"/>
+      </w:rPr>
+    </w:lvl>
+    <w:lvl w:ilvl="1">
+      <w:start w:val="2"/>
+      <w:numFmt w:val="decimal"/>
+      <w:lvlText w:val="%1.%2"/>
+      <w:lvlJc w:val="left"/>
+      <w:pPr>
+        <w:ind w:left="720" w:hanging="720"/>
+      </w:pPr>
+      <w:rPr>
+        <w:rFonts w:hint="default"/>
+      </w:rPr>
+    </w:lvl>
+    <w:lvl w:ilvl="2">
+      <w:start w:val="1"/>
+      <w:numFmt w:val="decimal"/>
+      <w:lvlText w:val="%1.%2.%3"/>
+      <w:lvlJc w:val="left"/>
+      <w:pPr>
+        <w:ind w:left="720" w:hanging="720"/>
+      </w:pPr>
+      <w:rPr>
+        <w:rFonts w:hint="default"/>
+      </w:rPr>
+    </w:lvl>
+    <w:lvl w:ilvl="3">
+      <w:start w:val="1"/>
+      <w:numFmt w:val="decimal"/>
+      <w:lvlText w:val="%1.%2.%3.%4"/>
+      <w:lvlJc w:val="left"/>
+      <w:pPr>
+        <w:ind w:left="1080" w:hanging="1080"/>
+      </w:pPr>
+      <w:rPr>
+        <w:rFonts w:hint="default"/>
+      </w:rPr>
+    </w:lvl>
+    <w:lvl w:ilvl="4">
+      <w:start w:val="1"/>
+      <w:numFmt w:val="decimal"/>
+      <w:lvlText w:val="%1.%2.%3.%4.%5"/>
+      <w:lvlJc w:val="left"/>
+      <w:pPr>
+        <w:ind w:left="1440" w:hanging="1440"/>
+      </w:pPr>
+      <w:rPr>
+        <w:rFonts w:hint="default"/>
+      </w:rPr>
+    </w:lvl>
+    <w:lvl w:ilvl="5">
+      <w:start w:val="1"/>
+      <w:numFmt w:val="decimal"/>
+      <w:lvlText w:val="%1.%2.%3.%4.%5.%6"/>
+      <w:lvlJc w:val="left"/>
+      <w:pPr>
+        <w:ind w:left="1440" w:hanging="1440"/>
+      </w:pPr>
+      <w:rPr>
+        <w:rFonts w:hint="default"/>
+      </w:rPr>
+    </w:lvl>
+    <w:lvl w:ilvl="6">
+      <w:start w:val="1"/>
+      <w:numFmt w:val="decimal"/>
+      <w:lvlText w:val="%1.%2.%3.%4.%5.%6.%7"/>
+      <w:lvlJc w:val="left"/>
+      <w:pPr>
+        <w:ind w:left="1800" w:hanging="1800"/>
+      </w:pPr>
+      <w:rPr>
+        <w:rFonts w:hint="default"/>
+      </w:rPr>
+    </w:lvl>
+    <w:lvl w:ilvl="7">
+      <w:start w:val="1"/>
+      <w:numFmt w:val="decimal"/>
+      <w:lvlText w:val="%1.%2.%3.%4.%5.%6.%7.%8"/>
+      <w:lvlJc w:val="left"/>
+      <w:pPr>
+        <w:ind w:left="2160" w:hanging="2160"/>
+      </w:pPr>
+      <w:rPr>
+        <w:rFonts w:hint="default"/>
+      </w:rPr>
+    </w:lvl>
+    <w:lvl w:ilvl="8">
+      <w:start w:val="1"/>
+      <w:numFmt w:val="decimal"/>
+      <w:lvlText w:val="%1.%2.%3.%4.%5.%6.%7.%8.%9"/>
+      <w:lvlJc w:val="left"/>
+      <w:pPr>
+        <w:ind w:left="2160" w:hanging="2160"/>
+      </w:pPr>
+      <w:rPr>
+        <w:rFonts w:hint="default"/>
+      </w:rPr>
+    </w:lvl>
+  </w:abstractNum>
+  <w:abstractNum w:abstractNumId="8" w15:restartNumberingAfterBreak="0">
     <w:nsid w:val="572455B5"/>
     <w:multiLevelType w:val="multilevel"/>
     <w:tmpl w:val="B510C78A"/>
@@ -3101,7 +3348,7 @@
       </w:rPr>
     </w:lvl>
   </w:abstractNum>
-  <w:abstractNum w:abstractNumId="8" w15:restartNumberingAfterBreak="0">
+  <w:abstractNum w:abstractNumId="9" w15:restartNumberingAfterBreak="0">
     <w:nsid w:val="6B112856"/>
     <w:multiLevelType w:val="multilevel"/>
     <w:tmpl w:val="31A01172"/>
@@ -3250,7 +3497,7 @@
       </w:rPr>
     </w:lvl>
   </w:abstractNum>
-  <w:abstractNum w:abstractNumId="9" w15:restartNumberingAfterBreak="0">
+  <w:abstractNum w:abstractNumId="10" w15:restartNumberingAfterBreak="0">
     <w:nsid w:val="70D558D5"/>
     <w:multiLevelType w:val="multilevel"/>
     <w:tmpl w:val="7C3CA238"/>
@@ -3363,7 +3610,7 @@
       </w:pPr>
     </w:lvl>
   </w:abstractNum>
-  <w:abstractNum w:abstractNumId="10" w15:restartNumberingAfterBreak="0">
+  <w:abstractNum w:abstractNumId="11" w15:restartNumberingAfterBreak="0">
     <w:nsid w:val="7845354A"/>
     <w:multiLevelType w:val="multilevel"/>
     <w:tmpl w:val="48263C26"/>
@@ -3480,13 +3727,13 @@
     <w:abstractNumId w:val="3"/>
   </w:num>
   <w:num w:numId="2">
+    <w:abstractNumId w:val="11"/>
+  </w:num>
+  <w:num w:numId="3">
     <w:abstractNumId w:val="10"/>
   </w:num>
-  <w:num w:numId="3">
+  <w:num w:numId="4">
     <w:abstractNumId w:val="9"/>
-  </w:num>
-  <w:num w:numId="4">
-    <w:abstractNumId w:val="8"/>
   </w:num>
   <w:num w:numId="5">
     <w:abstractNumId w:val="4"/>
@@ -3504,10 +3751,13 @@
     <w:abstractNumId w:val="6"/>
   </w:num>
   <w:num w:numId="10">
-    <w:abstractNumId w:val="7"/>
+    <w:abstractNumId w:val="8"/>
   </w:num>
   <w:num w:numId="11">
     <w:abstractNumId w:val="0"/>
+  </w:num>
+  <w:num w:numId="12">
+    <w:abstractNumId w:val="7"/>
   </w:num>
 </w:numbering>
 </file>

</xml_diff>

<commit_message>
Fourth commit by Ajay Kumar
</commit_message>
<xml_diff>
--- a/11905872_CA3.docx
+++ b/11905872_CA3.docx
@@ -46,7 +46,7 @@
                     </pic:cNvPicPr>
                   </pic:nvPicPr>
                   <pic:blipFill>
-                    <a:blip r:embed="rId5">
+                    <a:blip r:embed="rId7">
                       <a:extLst>
                         <a:ext uri="{28A0092B-C50C-407E-A947-70E740481C1C}">
                           <a14:useLocalDpi xmlns:a14="http://schemas.microsoft.com/office/drawing/2010/main" val="0"/>
@@ -470,6 +470,16 @@
         </w:rPr>
         <w:t xml:space="preserve"> Link: </w:t>
       </w:r>
+      <w:r>
+        <w:rPr>
+          <w:rFonts w:ascii="Times New Roman" w:hAnsi="Times New Roman"/>
+          <w:b/>
+          <w:i/>
+          <w:sz w:val="28"/>
+          <w:szCs w:val="28"/>
+        </w:rPr>
+        <w:t>https://github.com/ajay6299/CA3-Open-Source.git</w:t>
+      </w:r>
     </w:p>
     <w:p>
       <w:pPr>
@@ -702,7 +712,17 @@
           <w:sz w:val="28"/>
           <w:szCs w:val="28"/>
         </w:rPr>
-        <w:t>Department of Computer Science and Engineering</w:t>
+        <w:t>School</w:t>
+      </w:r>
+      <w:r>
+        <w:rPr>
+          <w:rFonts w:ascii="Times New Roman" w:hAnsi="Times New Roman"/>
+          <w:b/>
+          <w:bCs/>
+          <w:sz w:val="28"/>
+          <w:szCs w:val="28"/>
+        </w:rPr>
+        <w:t xml:space="preserve"> of Computer Science and Engineering</w:t>
       </w:r>
     </w:p>
     <w:p>
@@ -746,9 +766,15 @@
           <w:szCs w:val="28"/>
         </w:rPr>
         <w:sectPr>
-          <w:footerReference w:type="default" r:id="rId6"/>
+          <w:footerReference w:type="default" r:id="rId8"/>
           <w:pgSz w:w="12240" w:h="15840"/>
           <w:pgMar w:top="1440" w:right="2880" w:bottom="1440" w:left="3560" w:header="720" w:footer="720" w:gutter="0"/>
+          <w:pgBorders w:offsetFrom="page">
+            <w:top w:val="thinThickThinSmallGap" w:sz="24" w:space="24" w:color="auto"/>
+            <w:left w:val="thinThickThinSmallGap" w:sz="24" w:space="24" w:color="auto"/>
+            <w:bottom w:val="thinThickThinSmallGap" w:sz="24" w:space="24" w:color="auto"/>
+            <w:right w:val="thinThickThinSmallGap" w:sz="24" w:space="24" w:color="auto"/>
+          </w:pgBorders>
           <w:cols w:space="720" w:equalWidth="0">
             <w:col w:w="5800"/>
           </w:cols>
@@ -1611,63 +1637,7 @@
           <w:sz w:val="32"/>
           <w:szCs w:val="32"/>
         </w:rPr>
-        <w:t>3.1 System snapshots and full analysis report RDP:</w:t>
-      </w:r>
-    </w:p>
-    <w:p/>
-    <w:p>
-      <w:r>
-        <w:t xml:space="preserve">Identified the IP address of the RDP service using </w:t>
-      </w:r>
-      <w:proofErr w:type="spellStart"/>
-      <w:r>
-        <w:t>Nmap</w:t>
-      </w:r>
-      <w:proofErr w:type="spellEnd"/>
-      <w:r>
-        <w:t>.</w:t>
-      </w:r>
-    </w:p>
-    <w:p>
-      <w:r>
-        <w:t xml:space="preserve">Scanned for RDP services on port 3389 and enumerated encryption details using the following command: </w:t>
-      </w:r>
-      <w:proofErr w:type="spellStart"/>
-      <w:r>
-        <w:t>nmap</w:t>
-      </w:r>
-      <w:proofErr w:type="spellEnd"/>
-      <w:r>
-        <w:t xml:space="preserve"> -p 3389 --script=</w:t>
-      </w:r>
-      <w:proofErr w:type="spellStart"/>
-      <w:r>
-        <w:t>rdp</w:t>
-      </w:r>
-      <w:proofErr w:type="spellEnd"/>
-      <w:r>
-        <w:t>-</w:t>
-      </w:r>
-      <w:proofErr w:type="spellStart"/>
-      <w:r>
-        <w:t>enum</w:t>
-      </w:r>
-      <w:proofErr w:type="spellEnd"/>
-      <w:r>
-        <w:t>-encryption &lt;</w:t>
-      </w:r>
-      <w:proofErr w:type="spellStart"/>
-      <w:r>
-        <w:t>IP_Address</w:t>
-      </w:r>
-      <w:proofErr w:type="spellEnd"/>
-      <w:r>
-        <w:t>&gt;</w:t>
-      </w:r>
-    </w:p>
-    <w:p>
-      <w:r>
-        <w:t>Obtained operating system and banner information.</w:t>
+        <w:t xml:space="preserve">3.1 System snapshots and full analysis report </w:t>
       </w:r>
     </w:p>
     <w:p>
@@ -1696,17 +1666,17 @@
           <w:sz w:val="32"/>
           <w:szCs w:val="32"/>
         </w:rPr>
-        <w:t>FTP:</w:t>
+        <w:t>RDP:</w:t>
       </w:r>
     </w:p>
     <w:p/>
     <w:p>
       <w:r>
-        <w:t xml:space="preserve">Identified the IP address of the FTP service using </w:t>
+        <w:t xml:space="preserve">Identified the IP address of the RDP service using </w:t>
       </w:r>
       <w:proofErr w:type="spellStart"/>
       <w:r>
-        <w:t>Metasploit</w:t>
+        <w:t>Nmap</w:t>
       </w:r>
       <w:proofErr w:type="spellEnd"/>
       <w:r>
@@ -1715,23 +1685,93 @@
     </w:p>
     <w:p>
       <w:r>
-        <w:t>Scanned for FTP services and obtained version and banner information using the following command: use auxiliary/scanner/ftp/</w:t>
+        <w:t xml:space="preserve">Scanned for RDP services on port 3389 and enumerated encryption details using the following command: </w:t>
       </w:r>
       <w:proofErr w:type="spellStart"/>
       <w:r>
-        <w:t>ftp_version</w:t>
+        <w:t>nmap</w:t>
       </w:r>
       <w:proofErr w:type="spellEnd"/>
       <w:r>
-        <w:t>; set RHOSTS &lt;</w:t>
+        <w:t xml:space="preserve"> -p 3389 --script=</w:t>
       </w:r>
       <w:proofErr w:type="spellStart"/>
       <w:r>
+        <w:t>rdp</w:t>
+      </w:r>
+      <w:proofErr w:type="spellEnd"/>
+      <w:r>
+        <w:t>-</w:t>
+      </w:r>
+      <w:proofErr w:type="spellStart"/>
+      <w:r>
+        <w:t>enum</w:t>
+      </w:r>
+      <w:proofErr w:type="spellEnd"/>
+      <w:r>
+        <w:t>-encryption &lt;</w:t>
+      </w:r>
+      <w:proofErr w:type="spellStart"/>
+      <w:r>
         <w:t>IP_Address</w:t>
       </w:r>
       <w:proofErr w:type="spellEnd"/>
       <w:r>
-        <w:t>&gt;; run</w:t>
+        <w:t>&gt;</w:t>
+      </w:r>
+    </w:p>
+    <w:p>
+      <w:r>
+        <w:t>Obtained operating system and banner information.</w:t>
+      </w:r>
+    </w:p>
+    <w:p>
+      <w:r>
+        <w:rPr>
+          <w:rStyle w:val="Strong"/>
+        </w:rPr>
+        <w:lastRenderedPageBreak/>
+        <w:drawing>
+          <wp:inline distT="0" distB="0" distL="0" distR="0">
+            <wp:extent cx="5731510" cy="3222625"/>
+            <wp:effectExtent l="0" t="0" r="2540" b="0"/>
+            <wp:docPr id="5" name="Picture 5"/>
+            <wp:cNvGraphicFramePr>
+              <a:graphicFrameLocks xmlns:a="http://schemas.openxmlformats.org/drawingml/2006/main" noChangeAspect="1"/>
+            </wp:cNvGraphicFramePr>
+            <a:graphic xmlns:a="http://schemas.openxmlformats.org/drawingml/2006/main">
+              <a:graphicData uri="http://schemas.openxmlformats.org/drawingml/2006/picture">
+                <pic:pic xmlns:pic="http://schemas.openxmlformats.org/drawingml/2006/picture">
+                  <pic:nvPicPr>
+                    <pic:cNvPr id="5" name="rdp1.png"/>
+                    <pic:cNvPicPr/>
+                  </pic:nvPicPr>
+                  <pic:blipFill>
+                    <a:blip r:embed="rId9">
+                      <a:extLst>
+                        <a:ext uri="{28A0092B-C50C-407E-A947-70E740481C1C}">
+                          <a14:useLocalDpi xmlns:a14="http://schemas.microsoft.com/office/drawing/2010/main" val="0"/>
+                        </a:ext>
+                      </a:extLst>
+                    </a:blip>
+                    <a:stretch>
+                      <a:fillRect/>
+                    </a:stretch>
+                  </pic:blipFill>
+                  <pic:spPr>
+                    <a:xfrm>
+                      <a:off x="0" y="0"/>
+                      <a:ext cx="5731510" cy="3222625"/>
+                    </a:xfrm>
+                    <a:prstGeom prst="rect">
+                      <a:avLst/>
+                    </a:prstGeom>
+                  </pic:spPr>
+                </pic:pic>
+              </a:graphicData>
+            </a:graphic>
+          </wp:inline>
+        </w:drawing>
       </w:r>
     </w:p>
     <w:p>
@@ -1760,64 +1800,95 @@
           <w:sz w:val="32"/>
           <w:szCs w:val="32"/>
         </w:rPr>
+        <w:t>FTP:</w:t>
+      </w:r>
+    </w:p>
+    <w:p/>
+    <w:p>
+      <w:r>
+        <w:t xml:space="preserve">Identified the IP address of the FTP service using </w:t>
+      </w:r>
+      <w:proofErr w:type="spellStart"/>
+      <w:r>
+        <w:t>Metasploit</w:t>
+      </w:r>
+      <w:proofErr w:type="spellEnd"/>
+      <w:r>
+        <w:t>.</w:t>
+      </w:r>
+    </w:p>
+    <w:p>
+      <w:r>
+        <w:t>Scanned for FTP services and obtained version and banner information using the following command: use auxiliary/scanner/ftp/</w:t>
+      </w:r>
+      <w:proofErr w:type="spellStart"/>
+      <w:r>
+        <w:t>ftp_version</w:t>
+      </w:r>
+      <w:proofErr w:type="spellEnd"/>
+      <w:r>
+        <w:t>; set RHOSTS &lt;</w:t>
+      </w:r>
+      <w:proofErr w:type="spellStart"/>
+      <w:r>
+        <w:t>IP_Address</w:t>
+      </w:r>
+      <w:proofErr w:type="spellEnd"/>
+      <w:r>
+        <w:t>&gt;; run</w:t>
+      </w:r>
+    </w:p>
+    <w:p/>
+    <w:p/>
+    <w:p>
+      <w:r>
+        <w:rPr>
+          <w:noProof/>
+        </w:rPr>
         <w:lastRenderedPageBreak/>
-        <w:t>SMTP:</w:t>
-      </w:r>
-    </w:p>
-    <w:p/>
-    <w:p>
-      <w:r>
-        <w:t>Identified the IP address of the SMTP service using Wireshark.</w:t>
-      </w:r>
-    </w:p>
-    <w:p>
-      <w:r>
-        <w:t xml:space="preserve">Captured SMTP traffic on port 25 using the following command: </w:t>
-      </w:r>
-      <w:proofErr w:type="spellStart"/>
-      <w:r>
-        <w:t>sudo</w:t>
-      </w:r>
-      <w:proofErr w:type="spellEnd"/>
-      <w:r>
-        <w:t xml:space="preserve"> </w:t>
-      </w:r>
-      <w:proofErr w:type="spellStart"/>
-      <w:r>
-        <w:t>tcpdump</w:t>
-      </w:r>
-      <w:proofErr w:type="spellEnd"/>
-      <w:r>
-        <w:t xml:space="preserve"> -</w:t>
-      </w:r>
-      <w:proofErr w:type="spellStart"/>
-      <w:r>
-        <w:t>i</w:t>
-      </w:r>
-      <w:proofErr w:type="spellEnd"/>
-      <w:r>
-        <w:t xml:space="preserve"> any -w </w:t>
-      </w:r>
-      <w:proofErr w:type="spellStart"/>
-      <w:r>
-        <w:t>smtp.pcap</w:t>
-      </w:r>
-      <w:proofErr w:type="spellEnd"/>
-      <w:r>
-        <w:t xml:space="preserve"> port 25</w:t>
-      </w:r>
-    </w:p>
-    <w:p>
-      <w:proofErr w:type="spellStart"/>
-      <w:r>
-        <w:t>Analyzed</w:t>
-      </w:r>
-      <w:proofErr w:type="spellEnd"/>
-      <w:r>
-        <w:t xml:space="preserve"> the captured traffic to identify the IP address of the SMTP service, banner information, and more. </w:t>
-      </w:r>
-    </w:p>
-    <w:p/>
+        <w:drawing>
+          <wp:inline distT="0" distB="0" distL="0" distR="0">
+            <wp:extent cx="5731510" cy="3222625"/>
+            <wp:effectExtent l="0" t="0" r="2540" b="0"/>
+            <wp:docPr id="1" name="Picture 1"/>
+            <wp:cNvGraphicFramePr>
+              <a:graphicFrameLocks xmlns:a="http://schemas.openxmlformats.org/drawingml/2006/main" noChangeAspect="1"/>
+            </wp:cNvGraphicFramePr>
+            <a:graphic xmlns:a="http://schemas.openxmlformats.org/drawingml/2006/main">
+              <a:graphicData uri="http://schemas.openxmlformats.org/drawingml/2006/picture">
+                <pic:pic xmlns:pic="http://schemas.openxmlformats.org/drawingml/2006/picture">
+                  <pic:nvPicPr>
+                    <pic:cNvPr id="1" name="ftp1.png"/>
+                    <pic:cNvPicPr/>
+                  </pic:nvPicPr>
+                  <pic:blipFill>
+                    <a:blip r:embed="rId10">
+                      <a:extLst>
+                        <a:ext uri="{28A0092B-C50C-407E-A947-70E740481C1C}">
+                          <a14:useLocalDpi xmlns:a14="http://schemas.microsoft.com/office/drawing/2010/main" val="0"/>
+                        </a:ext>
+                      </a:extLst>
+                    </a:blip>
+                    <a:stretch>
+                      <a:fillRect/>
+                    </a:stretch>
+                  </pic:blipFill>
+                  <pic:spPr>
+                    <a:xfrm>
+                      <a:off x="0" y="0"/>
+                      <a:ext cx="5731510" cy="3222625"/>
+                    </a:xfrm>
+                    <a:prstGeom prst="rect">
+                      <a:avLst/>
+                    </a:prstGeom>
+                  </pic:spPr>
+                </pic:pic>
+              </a:graphicData>
+            </a:graphic>
+          </wp:inline>
+        </w:drawing>
+      </w:r>
+    </w:p>
     <w:p>
       <w:pPr>
         <w:rPr>
@@ -1844,60 +1915,111 @@
           <w:sz w:val="32"/>
           <w:szCs w:val="32"/>
         </w:rPr>
-        <w:t>NetBIOS:</w:t>
+        <w:t>SMTP:</w:t>
       </w:r>
     </w:p>
     <w:p/>
     <w:p>
       <w:r>
-        <w:t xml:space="preserve">Identified the IP address of the NetBIOS service using </w:t>
+        <w:t>Identified the IP address of the SMTP service using Wireshark.</w:t>
+      </w:r>
+    </w:p>
+    <w:p>
+      <w:r>
+        <w:t xml:space="preserve">Captured SMTP traffic on port 25 using the following command: </w:t>
       </w:r>
       <w:proofErr w:type="spellStart"/>
       <w:r>
-        <w:t>Nmap</w:t>
+        <w:t>sudo</w:t>
       </w:r>
       <w:proofErr w:type="spellEnd"/>
       <w:r>
-        <w:t>.</w:t>
-      </w:r>
-    </w:p>
-    <w:p>
-      <w:r>
-        <w:t xml:space="preserve">Scanned for NetBIOS services on ports 139 and 445 and enumerated operating system information using the following command: </w:t>
+        <w:t xml:space="preserve"> </w:t>
       </w:r>
       <w:proofErr w:type="spellStart"/>
       <w:r>
-        <w:t>nmap</w:t>
+        <w:t>tcpdump</w:t>
       </w:r>
       <w:proofErr w:type="spellEnd"/>
       <w:r>
-        <w:t xml:space="preserve"> -p 139,445 --script </w:t>
+        <w:t xml:space="preserve"> -</w:t>
       </w:r>
       <w:proofErr w:type="spellStart"/>
       <w:r>
-        <w:t>smb</w:t>
+        <w:t>i</w:t>
       </w:r>
       <w:proofErr w:type="spellEnd"/>
       <w:r>
-        <w:t>-</w:t>
+        <w:t xml:space="preserve"> any -w </w:t>
       </w:r>
       <w:proofErr w:type="spellStart"/>
       <w:r>
-        <w:t>os</w:t>
+        <w:t>smtp.pcap</w:t>
       </w:r>
       <w:proofErr w:type="spellEnd"/>
       <w:r>
-        <w:t>-discovery &lt;</w:t>
-      </w:r>
+        <w:t xml:space="preserve"> port 25</w:t>
+      </w:r>
+    </w:p>
+    <w:p>
       <w:proofErr w:type="spellStart"/>
       <w:r>
-        <w:t>IP_Address</w:t>
+        <w:t>Analyzed</w:t>
       </w:r>
       <w:proofErr w:type="spellEnd"/>
       <w:r>
-        <w:t>&gt;</w:t>
-      </w:r>
-    </w:p>
+        <w:t xml:space="preserve"> the captured traffic to identify the IP address of the SMTP service, banner information, and more. </w:t>
+      </w:r>
+    </w:p>
+    <w:p>
+      <w:r>
+        <w:rPr>
+          <w:noProof/>
+        </w:rPr>
+        <w:drawing>
+          <wp:inline distT="0" distB="0" distL="0" distR="0">
+            <wp:extent cx="5731510" cy="3222625"/>
+            <wp:effectExtent l="0" t="0" r="2540" b="0"/>
+            <wp:docPr id="2" name="Picture 2"/>
+            <wp:cNvGraphicFramePr>
+              <a:graphicFrameLocks xmlns:a="http://schemas.openxmlformats.org/drawingml/2006/main" noChangeAspect="1"/>
+            </wp:cNvGraphicFramePr>
+            <a:graphic xmlns:a="http://schemas.openxmlformats.org/drawingml/2006/main">
+              <a:graphicData uri="http://schemas.openxmlformats.org/drawingml/2006/picture">
+                <pic:pic xmlns:pic="http://schemas.openxmlformats.org/drawingml/2006/picture">
+                  <pic:nvPicPr>
+                    <pic:cNvPr id="2" name="smtp2.png"/>
+                    <pic:cNvPicPr/>
+                  </pic:nvPicPr>
+                  <pic:blipFill>
+                    <a:blip r:embed="rId11">
+                      <a:extLst>
+                        <a:ext uri="{28A0092B-C50C-407E-A947-70E740481C1C}">
+                          <a14:useLocalDpi xmlns:a14="http://schemas.microsoft.com/office/drawing/2010/main" val="0"/>
+                        </a:ext>
+                      </a:extLst>
+                    </a:blip>
+                    <a:stretch>
+                      <a:fillRect/>
+                    </a:stretch>
+                  </pic:blipFill>
+                  <pic:spPr>
+                    <a:xfrm>
+                      <a:off x="0" y="0"/>
+                      <a:ext cx="5731510" cy="3222625"/>
+                    </a:xfrm>
+                    <a:prstGeom prst="rect">
+                      <a:avLst/>
+                    </a:prstGeom>
+                  </pic:spPr>
+                </pic:pic>
+              </a:graphicData>
+            </a:graphic>
+          </wp:inline>
+        </w:drawing>
+      </w:r>
+    </w:p>
+    <w:p/>
     <w:p>
       <w:pPr>
         <w:rPr>
@@ -1924,6 +2046,138 @@
           <w:sz w:val="32"/>
           <w:szCs w:val="32"/>
         </w:rPr>
+        <w:t>NetBIOS:</w:t>
+      </w:r>
+    </w:p>
+    <w:p/>
+    <w:p>
+      <w:r>
+        <w:t xml:space="preserve">Identified the IP address of the NetBIOS service using </w:t>
+      </w:r>
+      <w:proofErr w:type="spellStart"/>
+      <w:r>
+        <w:t>Nmap</w:t>
+      </w:r>
+      <w:proofErr w:type="spellEnd"/>
+      <w:r>
+        <w:t>.</w:t>
+      </w:r>
+    </w:p>
+    <w:p>
+      <w:r>
+        <w:t xml:space="preserve">Scanned for NetBIOS services on ports 139 and 445 and enumerated operating system information using the following command: </w:t>
+      </w:r>
+      <w:proofErr w:type="spellStart"/>
+      <w:r>
+        <w:t>nmap</w:t>
+      </w:r>
+      <w:proofErr w:type="spellEnd"/>
+      <w:r>
+        <w:t xml:space="preserve"> -p 139,445 --script </w:t>
+      </w:r>
+      <w:proofErr w:type="spellStart"/>
+      <w:r>
+        <w:t>smb</w:t>
+      </w:r>
+      <w:proofErr w:type="spellEnd"/>
+      <w:r>
+        <w:t>-</w:t>
+      </w:r>
+      <w:proofErr w:type="spellStart"/>
+      <w:r>
+        <w:t>os</w:t>
+      </w:r>
+      <w:proofErr w:type="spellEnd"/>
+      <w:r>
+        <w:t>-discovery &lt;</w:t>
+      </w:r>
+      <w:proofErr w:type="spellStart"/>
+      <w:r>
+        <w:t>IP_Address</w:t>
+      </w:r>
+      <w:proofErr w:type="spellEnd"/>
+      <w:r>
+        <w:t>&gt;</w:t>
+      </w:r>
+    </w:p>
+    <w:p/>
+    <w:p>
+      <w:bookmarkStart w:id="0" w:name="_GoBack"/>
+      <w:r>
+        <w:rPr>
+          <w:noProof/>
+        </w:rPr>
+        <w:drawing>
+          <wp:inline distT="0" distB="0" distL="0" distR="0">
+            <wp:extent cx="5731510" cy="3222625"/>
+            <wp:effectExtent l="0" t="0" r="2540" b="0"/>
+            <wp:docPr id="3" name="Picture 3"/>
+            <wp:cNvGraphicFramePr>
+              <a:graphicFrameLocks xmlns:a="http://schemas.openxmlformats.org/drawingml/2006/main" noChangeAspect="1"/>
+            </wp:cNvGraphicFramePr>
+            <a:graphic xmlns:a="http://schemas.openxmlformats.org/drawingml/2006/main">
+              <a:graphicData uri="http://schemas.openxmlformats.org/drawingml/2006/picture">
+                <pic:pic xmlns:pic="http://schemas.openxmlformats.org/drawingml/2006/picture">
+                  <pic:nvPicPr>
+                    <pic:cNvPr id="3" name="netBIOS1.png"/>
+                    <pic:cNvPicPr/>
+                  </pic:nvPicPr>
+                  <pic:blipFill>
+                    <a:blip r:embed="rId12">
+                      <a:extLst>
+                        <a:ext uri="{28A0092B-C50C-407E-A947-70E740481C1C}">
+                          <a14:useLocalDpi xmlns:a14="http://schemas.microsoft.com/office/drawing/2010/main" val="0"/>
+                        </a:ext>
+                      </a:extLst>
+                    </a:blip>
+                    <a:stretch>
+                      <a:fillRect/>
+                    </a:stretch>
+                  </pic:blipFill>
+                  <pic:spPr>
+                    <a:xfrm>
+                      <a:off x="0" y="0"/>
+                      <a:ext cx="5731510" cy="3222625"/>
+                    </a:xfrm>
+                    <a:prstGeom prst="rect">
+                      <a:avLst/>
+                    </a:prstGeom>
+                  </pic:spPr>
+                </pic:pic>
+              </a:graphicData>
+            </a:graphic>
+          </wp:inline>
+        </w:drawing>
+      </w:r>
+    </w:p>
+    <w:bookmarkEnd w:id="0"/>
+    <w:p/>
+    <w:p>
+      <w:pPr>
+        <w:rPr>
+          <w:rFonts w:ascii="Times New Roman" w:hAnsi="Times New Roman"/>
+          <w:b/>
+          <w:sz w:val="32"/>
+          <w:szCs w:val="32"/>
+        </w:rPr>
+      </w:pPr>
+    </w:p>
+    <w:p>
+      <w:pPr>
+        <w:rPr>
+          <w:rFonts w:ascii="Times New Roman" w:hAnsi="Times New Roman"/>
+          <w:b/>
+          <w:sz w:val="32"/>
+          <w:szCs w:val="32"/>
+        </w:rPr>
+      </w:pPr>
+      <w:r>
+        <w:rPr>
+          <w:rFonts w:ascii="Times New Roman" w:hAnsi="Times New Roman"/>
+          <w:b/>
+          <w:sz w:val="32"/>
+          <w:szCs w:val="32"/>
+        </w:rPr>
         <w:t>SQL:</w:t>
       </w:r>
     </w:p>
@@ -1968,6 +2222,55 @@
       <w:proofErr w:type="spellEnd"/>
       <w:r>
         <w:t>&gt;; run</w:t>
+      </w:r>
+    </w:p>
+    <w:p>
+      <w:r>
+        <w:rPr>
+          <w:noProof/>
+        </w:rPr>
+        <w:lastRenderedPageBreak/>
+        <w:drawing>
+          <wp:inline distT="0" distB="0" distL="0" distR="0">
+            <wp:extent cx="5731510" cy="3222625"/>
+            <wp:effectExtent l="0" t="0" r="2540" b="0"/>
+            <wp:docPr id="4" name="Picture 4"/>
+            <wp:cNvGraphicFramePr>
+              <a:graphicFrameLocks xmlns:a="http://schemas.openxmlformats.org/drawingml/2006/main" noChangeAspect="1"/>
+            </wp:cNvGraphicFramePr>
+            <a:graphic xmlns:a="http://schemas.openxmlformats.org/drawingml/2006/main">
+              <a:graphicData uri="http://schemas.openxmlformats.org/drawingml/2006/picture">
+                <pic:pic xmlns:pic="http://schemas.openxmlformats.org/drawingml/2006/picture">
+                  <pic:nvPicPr>
+                    <pic:cNvPr id="4" name="SQL1.png"/>
+                    <pic:cNvPicPr/>
+                  </pic:nvPicPr>
+                  <pic:blipFill>
+                    <a:blip r:embed="rId13">
+                      <a:extLst>
+                        <a:ext uri="{28A0092B-C50C-407E-A947-70E740481C1C}">
+                          <a14:useLocalDpi xmlns:a14="http://schemas.microsoft.com/office/drawing/2010/main" val="0"/>
+                        </a:ext>
+                      </a:extLst>
+                    </a:blip>
+                    <a:stretch>
+                      <a:fillRect/>
+                    </a:stretch>
+                  </pic:blipFill>
+                  <pic:spPr>
+                    <a:xfrm>
+                      <a:off x="0" y="0"/>
+                      <a:ext cx="5731510" cy="3222625"/>
+                    </a:xfrm>
+                    <a:prstGeom prst="rect">
+                      <a:avLst/>
+                    </a:prstGeom>
+                  </pic:spPr>
+                </pic:pic>
+              </a:graphicData>
+            </a:graphic>
+          </wp:inline>
+        </w:drawing>
       </w:r>
     </w:p>
     <w:p/>
@@ -2018,7 +2321,7 @@
         </w:rPr>
         <w:t xml:space="preserve">: </w:t>
       </w:r>
-      <w:hyperlink r:id="rId7" w:tgtFrame="_new" w:history="1">
+      <w:hyperlink r:id="rId14" w:tgtFrame="_new" w:history="1">
         <w:r>
           <w:rPr>
             <w:rStyle w:val="Hyperlink"/>
@@ -2040,7 +2343,7 @@
       <w:r>
         <w:t xml:space="preserve">: </w:t>
       </w:r>
-      <w:hyperlink r:id="rId8" w:tgtFrame="_new" w:history="1">
+      <w:hyperlink r:id="rId15" w:tgtFrame="_new" w:history="1">
         <w:r>
           <w:rPr>
             <w:rStyle w:val="Hyperlink"/>
@@ -2060,7 +2363,7 @@
       <w:r>
         <w:t xml:space="preserve"> </w:t>
       </w:r>
-      <w:hyperlink r:id="rId9" w:tgtFrame="_new" w:history="1">
+      <w:hyperlink r:id="rId16" w:tgtFrame="_new" w:history="1">
         <w:r>
           <w:rPr>
             <w:rStyle w:val="Hyperlink"/>
@@ -2081,10 +2384,7 @@
       </w:pPr>
     </w:p>
     <w:p/>
-    <w:p>
-      <w:bookmarkStart w:id="0" w:name="_GoBack"/>
-      <w:bookmarkEnd w:id="0"/>
-    </w:p>
+    <w:p/>
     <w:p/>
     <w:p/>
     <w:p/>
@@ -2095,6 +2395,12 @@
     <w:sectPr>
       <w:pgSz w:w="11906" w:h="16838"/>
       <w:pgMar w:top="1440" w:right="1440" w:bottom="1440" w:left="1440" w:header="708" w:footer="708" w:gutter="0"/>
+      <w:pgBorders w:offsetFrom="page">
+        <w:top w:val="thinThickThinSmallGap" w:sz="24" w:space="24" w:color="auto"/>
+        <w:left w:val="thinThickThinSmallGap" w:sz="24" w:space="24" w:color="auto"/>
+        <w:bottom w:val="thinThickThinSmallGap" w:sz="24" w:space="24" w:color="auto"/>
+        <w:right w:val="thinThickThinSmallGap" w:sz="24" w:space="24" w:color="auto"/>
+      </w:pgBorders>
       <w:cols w:space="708"/>
       <w:docGrid w:linePitch="360"/>
     </w:sectPr>
@@ -2102,6 +2408,31 @@
 </w:document>
 </file>
 
+<file path=word/endnotes.xml><?xml version="1.0" encoding="utf-8"?>
+<w:endnotes xmlns:wpc="http://schemas.microsoft.com/office/word/2010/wordprocessingCanvas" xmlns:mc="http://schemas.openxmlformats.org/markup-compatibility/2006" xmlns:o="urn:schemas-microsoft-com:office:office" xmlns:r="http://schemas.openxmlformats.org/officeDocument/2006/relationships" xmlns:m="http://schemas.openxmlformats.org/officeDocument/2006/math" xmlns:v="urn:schemas-microsoft-com:vml" xmlns:wp14="http://schemas.microsoft.com/office/word/2010/wordprocessingDrawing" xmlns:wp="http://schemas.openxmlformats.org/drawingml/2006/wordprocessingDrawing" xmlns:w10="urn:schemas-microsoft-com:office:word" xmlns:w="http://schemas.openxmlformats.org/wordprocessingml/2006/main" xmlns:w14="http://schemas.microsoft.com/office/word/2010/wordml" xmlns:w15="http://schemas.microsoft.com/office/word/2012/wordml" xmlns:wpg="http://schemas.microsoft.com/office/word/2010/wordprocessingGroup" xmlns:wpi="http://schemas.microsoft.com/office/word/2010/wordprocessingInk" xmlns:wne="http://schemas.microsoft.com/office/word/2006/wordml" xmlns:wps="http://schemas.microsoft.com/office/word/2010/wordprocessingShape" mc:Ignorable="w14 w15 wp14">
+  <w:endnote w:type="separator" w:id="-1">
+    <w:p>
+      <w:pPr>
+        <w:spacing w:after="0" w:line="240" w:lineRule="auto"/>
+      </w:pPr>
+      <w:r>
+        <w:separator/>
+      </w:r>
+    </w:p>
+  </w:endnote>
+  <w:endnote w:type="continuationSeparator" w:id="0">
+    <w:p>
+      <w:pPr>
+        <w:spacing w:after="0" w:line="240" w:lineRule="auto"/>
+      </w:pPr>
+      <w:r>
+        <w:continuationSeparator/>
+      </w:r>
+    </w:p>
+  </w:endnote>
+</w:endnotes>
+</file>
+
 <file path=word/footer1.xml><?xml version="1.0" encoding="utf-8"?>
 <w:ftr xmlns:wpc="http://schemas.microsoft.com/office/word/2010/wordprocessingCanvas" xmlns:mc="http://schemas.openxmlformats.org/markup-compatibility/2006" xmlns:o="urn:schemas-microsoft-com:office:office" xmlns:r="http://schemas.openxmlformats.org/officeDocument/2006/relationships" xmlns:m="http://schemas.openxmlformats.org/officeDocument/2006/math" xmlns:v="urn:schemas-microsoft-com:vml" xmlns:wp14="http://schemas.microsoft.com/office/word/2010/wordprocessingDrawing" xmlns:wp="http://schemas.openxmlformats.org/drawingml/2006/wordprocessingDrawing" xmlns:w10="urn:schemas-microsoft-com:office:word" xmlns:w="http://schemas.openxmlformats.org/wordprocessingml/2006/main" xmlns:w14="http://schemas.microsoft.com/office/word/2010/wordml" xmlns:w15="http://schemas.microsoft.com/office/word/2012/wordml" xmlns:wpg="http://schemas.microsoft.com/office/word/2010/wordprocessingGroup" xmlns:wpi="http://schemas.microsoft.com/office/word/2010/wordprocessingInk" xmlns:wne="http://schemas.microsoft.com/office/word/2006/wordml" xmlns:wps="http://schemas.microsoft.com/office/word/2010/wordprocessingShape" mc:Ignorable="w14 w15 wp14">
   <w:p>
@@ -2119,16 +2450,35 @@
       <w:rPr>
         <w:lang w:val="en-US"/>
       </w:rPr>
-      <w:t xml:space="preserve">                      </w:t>
-    </w:r>
-    <w:r>
-      <w:rPr>
-        <w:lang w:val="en-US"/>
-      </w:rPr>
-      <w:t xml:space="preserve">                               </w:t>
+      <w:t xml:space="preserve">                                                     </w:t>
     </w:r>
   </w:p>
 </w:ftr>
+</file>
+
+<file path=word/footnotes.xml><?xml version="1.0" encoding="utf-8"?>
+<w:footnotes xmlns:wpc="http://schemas.microsoft.com/office/word/2010/wordprocessingCanvas" xmlns:mc="http://schemas.openxmlformats.org/markup-compatibility/2006" xmlns:o="urn:schemas-microsoft-com:office:office" xmlns:r="http://schemas.openxmlformats.org/officeDocument/2006/relationships" xmlns:m="http://schemas.openxmlformats.org/officeDocument/2006/math" xmlns:v="urn:schemas-microsoft-com:vml" xmlns:wp14="http://schemas.microsoft.com/office/word/2010/wordprocessingDrawing" xmlns:wp="http://schemas.openxmlformats.org/drawingml/2006/wordprocessingDrawing" xmlns:w10="urn:schemas-microsoft-com:office:word" xmlns:w="http://schemas.openxmlformats.org/wordprocessingml/2006/main" xmlns:w14="http://schemas.microsoft.com/office/word/2010/wordml" xmlns:w15="http://schemas.microsoft.com/office/word/2012/wordml" xmlns:wpg="http://schemas.microsoft.com/office/word/2010/wordprocessingGroup" xmlns:wpi="http://schemas.microsoft.com/office/word/2010/wordprocessingInk" xmlns:wne="http://schemas.microsoft.com/office/word/2006/wordml" xmlns:wps="http://schemas.microsoft.com/office/word/2010/wordprocessingShape" mc:Ignorable="w14 w15 wp14">
+  <w:footnote w:type="separator" w:id="-1">
+    <w:p>
+      <w:pPr>
+        <w:spacing w:after="0" w:line="240" w:lineRule="auto"/>
+      </w:pPr>
+      <w:r>
+        <w:separator/>
+      </w:r>
+    </w:p>
+  </w:footnote>
+  <w:footnote w:type="continuationSeparator" w:id="0">
+    <w:p>
+      <w:pPr>
+        <w:spacing w:after="0" w:line="240" w:lineRule="auto"/>
+      </w:pPr>
+      <w:r>
+        <w:continuationSeparator/>
+      </w:r>
+    </w:p>
+  </w:footnote>
+</w:footnotes>
 </file>
 
 <file path=word/numbering.xml><?xml version="1.0" encoding="utf-8"?>
@@ -4267,6 +4617,17 @@
       <w:contextualSpacing/>
     </w:pPr>
   </w:style>
+  <w:style w:type="character" w:styleId="Strong">
+    <w:name w:val="Strong"/>
+    <w:basedOn w:val="DefaultParagraphFont"/>
+    <w:uiPriority w:val="22"/>
+    <w:qFormat/>
+    <w:rsid w:val="00590F5F"/>
+    <w:rPr>
+      <w:b/>
+      <w:bCs/>
+    </w:rPr>
+  </w:style>
 </w:styles>
 </file>
 

</xml_diff>

<commit_message>
Fifth commit by Ajay kumar
</commit_message>
<xml_diff>
--- a/11905872_CA3.docx
+++ b/11905872_CA3.docx
@@ -2102,7 +2102,6 @@
     </w:p>
     <w:p/>
     <w:p>
-      <w:bookmarkStart w:id="0" w:name="_GoBack"/>
       <w:r>
         <w:rPr>
           <w:noProof/>
@@ -2150,7 +2149,6 @@
         </w:drawing>
       </w:r>
     </w:p>
-    <w:bookmarkEnd w:id="0"/>
     <w:p/>
     <w:p>
       <w:pPr>
@@ -2283,23 +2281,124 @@
           <w:szCs w:val="36"/>
         </w:rPr>
       </w:pPr>
-    </w:p>
-    <w:p>
-      <w:pPr>
+      <w:r>
         <w:rPr>
           <w:rFonts w:ascii="Times New Roman" w:hAnsi="Times New Roman"/>
           <w:b/>
           <w:sz w:val="36"/>
           <w:szCs w:val="36"/>
         </w:rPr>
-      </w:pPr>
-      <w:r>
+        <w:t>WIRESHARK</w:t>
+      </w:r>
+    </w:p>
+    <w:p>
+      <w:pPr>
         <w:rPr>
           <w:rFonts w:ascii="Times New Roman" w:hAnsi="Times New Roman"/>
           <w:b/>
           <w:sz w:val="36"/>
           <w:szCs w:val="36"/>
         </w:rPr>
+      </w:pPr>
+    </w:p>
+    <w:p>
+      <w:pPr>
+        <w:rPr>
+          <w:rFonts w:ascii="Times New Roman" w:hAnsi="Times New Roman"/>
+          <w:b/>
+          <w:sz w:val="36"/>
+          <w:szCs w:val="36"/>
+        </w:rPr>
+      </w:pPr>
+    </w:p>
+    <w:p>
+      <w:pPr>
+        <w:rPr>
+          <w:rFonts w:ascii="Times New Roman" w:hAnsi="Times New Roman"/>
+          <w:b/>
+          <w:sz w:val="36"/>
+          <w:szCs w:val="36"/>
+        </w:rPr>
+      </w:pPr>
+      <w:bookmarkStart w:id="0" w:name="_GoBack"/>
+      <w:r>
+        <w:rPr>
+          <w:rFonts w:ascii="Times New Roman" w:hAnsi="Times New Roman"/>
+          <w:b/>
+          <w:noProof/>
+          <w:sz w:val="36"/>
+          <w:szCs w:val="36"/>
+        </w:rPr>
+        <w:drawing>
+          <wp:inline distT="0" distB="0" distL="0" distR="0">
+            <wp:extent cx="5731510" cy="3223895"/>
+            <wp:effectExtent l="0" t="0" r="2540" b="0"/>
+            <wp:docPr id="7" name="Picture 7"/>
+            <wp:cNvGraphicFramePr>
+              <a:graphicFrameLocks xmlns:a="http://schemas.openxmlformats.org/drawingml/2006/main" noChangeAspect="1"/>
+            </wp:cNvGraphicFramePr>
+            <a:graphic xmlns:a="http://schemas.openxmlformats.org/drawingml/2006/main">
+              <a:graphicData uri="http://schemas.openxmlformats.org/drawingml/2006/picture">
+                <pic:pic xmlns:pic="http://schemas.openxmlformats.org/drawingml/2006/picture">
+                  <pic:nvPicPr>
+                    <pic:cNvPr id="7" name="Wireshark.png"/>
+                    <pic:cNvPicPr/>
+                  </pic:nvPicPr>
+                  <pic:blipFill>
+                    <a:blip r:embed="rId14">
+                      <a:extLst>
+                        <a:ext uri="{28A0092B-C50C-407E-A947-70E740481C1C}">
+                          <a14:useLocalDpi xmlns:a14="http://schemas.microsoft.com/office/drawing/2010/main" val="0"/>
+                        </a:ext>
+                      </a:extLst>
+                    </a:blip>
+                    <a:stretch>
+                      <a:fillRect/>
+                    </a:stretch>
+                  </pic:blipFill>
+                  <pic:spPr>
+                    <a:xfrm>
+                      <a:off x="0" y="0"/>
+                      <a:ext cx="5731510" cy="3223895"/>
+                    </a:xfrm>
+                    <a:prstGeom prst="rect">
+                      <a:avLst/>
+                    </a:prstGeom>
+                  </pic:spPr>
+                </pic:pic>
+              </a:graphicData>
+            </a:graphic>
+          </wp:inline>
+        </w:drawing>
+      </w:r>
+      <w:bookmarkEnd w:id="0"/>
+    </w:p>
+    <w:p>
+      <w:pPr>
+        <w:rPr>
+          <w:rFonts w:ascii="Times New Roman" w:hAnsi="Times New Roman"/>
+          <w:b/>
+          <w:sz w:val="36"/>
+          <w:szCs w:val="36"/>
+        </w:rPr>
+      </w:pPr>
+    </w:p>
+    <w:p>
+      <w:pPr>
+        <w:rPr>
+          <w:rFonts w:ascii="Times New Roman" w:hAnsi="Times New Roman"/>
+          <w:b/>
+          <w:sz w:val="36"/>
+          <w:szCs w:val="36"/>
+        </w:rPr>
+      </w:pPr>
+      <w:r>
+        <w:rPr>
+          <w:rFonts w:ascii="Times New Roman" w:hAnsi="Times New Roman"/>
+          <w:b/>
+          <w:sz w:val="36"/>
+          <w:szCs w:val="36"/>
+        </w:rPr>
         <w:t>Reference/Bibliography</w:t>
       </w:r>
     </w:p>
@@ -2321,7 +2420,7 @@
         </w:rPr>
         <w:t xml:space="preserve">: </w:t>
       </w:r>
-      <w:hyperlink r:id="rId14" w:tgtFrame="_new" w:history="1">
+      <w:hyperlink r:id="rId15" w:tgtFrame="_new" w:history="1">
         <w:r>
           <w:rPr>
             <w:rStyle w:val="Hyperlink"/>
@@ -2343,7 +2442,7 @@
       <w:r>
         <w:t xml:space="preserve">: </w:t>
       </w:r>
-      <w:hyperlink r:id="rId15" w:tgtFrame="_new" w:history="1">
+      <w:hyperlink r:id="rId16" w:tgtFrame="_new" w:history="1">
         <w:r>
           <w:rPr>
             <w:rStyle w:val="Hyperlink"/>
@@ -2363,7 +2462,7 @@
       <w:r>
         <w:t xml:space="preserve"> </w:t>
       </w:r>
-      <w:hyperlink r:id="rId16" w:tgtFrame="_new" w:history="1">
+      <w:hyperlink r:id="rId17" w:tgtFrame="_new" w:history="1">
         <w:r>
           <w:rPr>
             <w:rStyle w:val="Hyperlink"/>

</xml_diff>

<commit_message>
Sixth commmit by Ajay Kumar
</commit_message>
<xml_diff>
--- a/11905872_CA3.docx
+++ b/11905872_CA3.docx
@@ -1091,13 +1091,19 @@
       </w:r>
     </w:p>
     <w:p>
-      <w:r>
-        <w:rPr>
-          <w:rFonts w:ascii="Times New Roman" w:hAnsi="Times New Roman"/>
-          <w:b/>
-          <w:i/>
-          <w:sz w:val="32"/>
-          <w:szCs w:val="32"/>
+      <w:pPr>
+        <w:rPr>
+          <w:sz w:val="36"/>
+          <w:szCs w:val="36"/>
+        </w:rPr>
+      </w:pPr>
+      <w:r>
+        <w:rPr>
+          <w:rFonts w:ascii="Times New Roman" w:hAnsi="Times New Roman"/>
+          <w:b/>
+          <w:i/>
+          <w:sz w:val="36"/>
+          <w:szCs w:val="36"/>
         </w:rPr>
         <w:t xml:space="preserve">                                 1. </w:t>
       </w:r>
@@ -1106,19 +1112,21 @@
           <w:rFonts w:ascii="Times New Roman" w:hAnsi="Times New Roman"/>
           <w:b/>
           <w:i/>
-          <w:sz w:val="32"/>
-          <w:szCs w:val="32"/>
+          <w:sz w:val="36"/>
+          <w:szCs w:val="36"/>
         </w:rPr>
         <w:t>Introduction</w:t>
       </w:r>
       <w:r>
+        <w:rPr>
+          <w:sz w:val="36"/>
+          <w:szCs w:val="36"/>
+        </w:rPr>
         <w:t xml:space="preserve"> </w:t>
       </w:r>
     </w:p>
     <w:p>
       <w:pPr>
-        <w:pStyle w:val="ListParagraph"/>
-        <w:ind w:left="420"/>
         <w:rPr>
           <w:rFonts w:ascii="Times New Roman" w:hAnsi="Times New Roman"/>
           <w:sz w:val="32"/>
@@ -1295,6 +1303,8 @@
           <w:szCs w:val="32"/>
         </w:rPr>
       </w:pPr>
+      <w:bookmarkStart w:id="0" w:name="_GoBack"/>
+      <w:bookmarkEnd w:id="0"/>
     </w:p>
     <w:p>
       <w:pPr>
@@ -1525,23 +1535,60 @@
         <w:rPr>
           <w:rFonts w:ascii="Times New Roman" w:hAnsi="Times New Roman"/>
           <w:b/>
+          <w:sz w:val="36"/>
+          <w:szCs w:val="36"/>
+        </w:rPr>
+      </w:pPr>
+    </w:p>
+    <w:p>
+      <w:pPr>
+        <w:rPr>
+          <w:rFonts w:ascii="Times New Roman" w:hAnsi="Times New Roman"/>
+          <w:b/>
+          <w:sz w:val="36"/>
+          <w:szCs w:val="36"/>
+        </w:rPr>
+      </w:pPr>
+      <w:r>
+        <w:rPr>
+          <w:rFonts w:ascii="Times New Roman" w:hAnsi="Times New Roman"/>
+          <w:b/>
+          <w:sz w:val="36"/>
+          <w:szCs w:val="36"/>
+        </w:rPr>
+        <w:t>Analysis Report</w:t>
+      </w:r>
+    </w:p>
+    <w:p>
+      <w:pPr>
+        <w:rPr>
+          <w:rFonts w:ascii="Times New Roman" w:hAnsi="Times New Roman"/>
+          <w:b/>
+          <w:sz w:val="36"/>
+          <w:szCs w:val="36"/>
+        </w:rPr>
+      </w:pPr>
+    </w:p>
+    <w:p>
+      <w:pPr>
+        <w:rPr>
+          <w:rFonts w:ascii="Times New Roman" w:hAnsi="Times New Roman"/>
+          <w:b/>
           <w:sz w:val="32"/>
           <w:szCs w:val="32"/>
         </w:rPr>
       </w:pPr>
       <w:r>
+        <w:t xml:space="preserve"> </w:t>
+      </w:r>
+      <w:r>
         <w:rPr>
           <w:rFonts w:ascii="Times New Roman" w:hAnsi="Times New Roman"/>
           <w:b/>
           <w:sz w:val="32"/>
           <w:szCs w:val="32"/>
         </w:rPr>
-        <w:t>2.3 Functional/Non-Functional Dependencies</w:t>
-      </w:r>
-    </w:p>
-    <w:p>
-      <w:r>
-        <w:t xml:space="preserve"> The project had no functional or non-functional dependencies.</w:t>
+        <w:t xml:space="preserve">3.1 System snapshots and full analysis report </w:t>
       </w:r>
     </w:p>
     <w:p>
@@ -1555,173 +1602,179 @@
       </w:pPr>
     </w:p>
     <w:p>
-      <w:r>
+      <w:pPr>
         <w:rPr>
           <w:rFonts w:ascii="Times New Roman" w:hAnsi="Times New Roman"/>
           <w:b/>
           <w:sz w:val="32"/>
           <w:szCs w:val="32"/>
         </w:rPr>
-        <w:t xml:space="preserve">2.4 Data set used in support of your project </w:t>
-      </w:r>
-    </w:p>
-    <w:p/>
-    <w:p>
-      <w:pPr>
+      </w:pPr>
+      <w:r>
         <w:rPr>
           <w:rFonts w:ascii="Times New Roman" w:hAnsi="Times New Roman"/>
           <w:b/>
           <w:sz w:val="32"/>
           <w:szCs w:val="32"/>
         </w:rPr>
-      </w:pPr>
-      <w:r>
-        <w:t>No data set was used in support of this project.</w:t>
-      </w:r>
-    </w:p>
-    <w:p>
-      <w:pPr>
-        <w:rPr>
-          <w:rFonts w:ascii="Times New Roman" w:hAnsi="Times New Roman"/>
-          <w:b/>
-          <w:sz w:val="36"/>
-          <w:szCs w:val="36"/>
-        </w:rPr>
-      </w:pPr>
-    </w:p>
-    <w:p>
-      <w:pPr>
-        <w:rPr>
-          <w:rFonts w:ascii="Times New Roman" w:hAnsi="Times New Roman"/>
-          <w:b/>
-          <w:sz w:val="36"/>
-          <w:szCs w:val="36"/>
-        </w:rPr>
-      </w:pPr>
-      <w:r>
-        <w:rPr>
-          <w:rFonts w:ascii="Times New Roman" w:hAnsi="Times New Roman"/>
-          <w:b/>
-          <w:sz w:val="36"/>
-          <w:szCs w:val="36"/>
-        </w:rPr>
-        <w:t>Analysis Report</w:t>
-      </w:r>
-    </w:p>
-    <w:p>
-      <w:pPr>
-        <w:rPr>
-          <w:rFonts w:ascii="Times New Roman" w:hAnsi="Times New Roman"/>
-          <w:b/>
-          <w:sz w:val="36"/>
-          <w:szCs w:val="36"/>
-        </w:rPr>
-      </w:pPr>
-    </w:p>
-    <w:p>
-      <w:pPr>
-        <w:rPr>
-          <w:rFonts w:ascii="Times New Roman" w:hAnsi="Times New Roman"/>
-          <w:b/>
-          <w:sz w:val="32"/>
-          <w:szCs w:val="32"/>
-        </w:rPr>
-      </w:pPr>
-      <w:r>
-        <w:t xml:space="preserve"> </w:t>
-      </w:r>
-      <w:r>
-        <w:rPr>
-          <w:rFonts w:ascii="Times New Roman" w:hAnsi="Times New Roman"/>
-          <w:b/>
-          <w:sz w:val="32"/>
-          <w:szCs w:val="32"/>
-        </w:rPr>
-        <w:t xml:space="preserve">3.1 System snapshots and full analysis report </w:t>
-      </w:r>
-    </w:p>
-    <w:p>
-      <w:pPr>
-        <w:rPr>
-          <w:rFonts w:ascii="Times New Roman" w:hAnsi="Times New Roman"/>
-          <w:b/>
-          <w:sz w:val="32"/>
-          <w:szCs w:val="32"/>
-        </w:rPr>
-      </w:pPr>
-    </w:p>
-    <w:p>
-      <w:pPr>
-        <w:rPr>
-          <w:rFonts w:ascii="Times New Roman" w:hAnsi="Times New Roman"/>
-          <w:b/>
-          <w:sz w:val="32"/>
-          <w:szCs w:val="32"/>
-        </w:rPr>
-      </w:pPr>
-      <w:r>
-        <w:rPr>
-          <w:rFonts w:ascii="Times New Roman" w:hAnsi="Times New Roman"/>
-          <w:b/>
-          <w:sz w:val="32"/>
-          <w:szCs w:val="32"/>
-        </w:rPr>
         <w:t>RDP:</w:t>
       </w:r>
     </w:p>
     <w:p/>
     <w:p>
-      <w:r>
+      <w:pPr>
+        <w:rPr>
+          <w:rFonts w:asciiTheme="minorHAnsi" w:hAnsiTheme="minorHAnsi" w:cstheme="minorHAnsi"/>
+          <w:i/>
+          <w:sz w:val="28"/>
+          <w:szCs w:val="28"/>
+        </w:rPr>
+      </w:pPr>
+      <w:r>
+        <w:rPr>
+          <w:rFonts w:asciiTheme="minorHAnsi" w:hAnsiTheme="minorHAnsi" w:cstheme="minorHAnsi"/>
+          <w:i/>
+          <w:sz w:val="28"/>
+          <w:szCs w:val="28"/>
+        </w:rPr>
         <w:t xml:space="preserve">Identified the IP address of the RDP service using </w:t>
       </w:r>
       <w:proofErr w:type="spellStart"/>
       <w:r>
+        <w:rPr>
+          <w:rFonts w:asciiTheme="minorHAnsi" w:hAnsiTheme="minorHAnsi" w:cstheme="minorHAnsi"/>
+          <w:i/>
+          <w:sz w:val="28"/>
+          <w:szCs w:val="28"/>
+        </w:rPr>
         <w:t>Nmap</w:t>
       </w:r>
       <w:proofErr w:type="spellEnd"/>
       <w:r>
+        <w:rPr>
+          <w:rFonts w:asciiTheme="minorHAnsi" w:hAnsiTheme="minorHAnsi" w:cstheme="minorHAnsi"/>
+          <w:i/>
+          <w:sz w:val="28"/>
+          <w:szCs w:val="28"/>
+        </w:rPr>
         <w:t>.</w:t>
       </w:r>
     </w:p>
     <w:p>
-      <w:r>
+      <w:pPr>
+        <w:rPr>
+          <w:rFonts w:asciiTheme="minorHAnsi" w:hAnsiTheme="minorHAnsi" w:cstheme="minorHAnsi"/>
+          <w:i/>
+          <w:sz w:val="28"/>
+          <w:szCs w:val="28"/>
+        </w:rPr>
+      </w:pPr>
+      <w:r>
+        <w:rPr>
+          <w:rFonts w:asciiTheme="minorHAnsi" w:hAnsiTheme="minorHAnsi" w:cstheme="minorHAnsi"/>
+          <w:i/>
+          <w:sz w:val="28"/>
+          <w:szCs w:val="28"/>
+        </w:rPr>
         <w:t xml:space="preserve">Scanned for RDP services on port 3389 and enumerated encryption details using the following command: </w:t>
       </w:r>
       <w:proofErr w:type="spellStart"/>
       <w:r>
+        <w:rPr>
+          <w:rFonts w:asciiTheme="minorHAnsi" w:hAnsiTheme="minorHAnsi" w:cstheme="minorHAnsi"/>
+          <w:i/>
+          <w:sz w:val="28"/>
+          <w:szCs w:val="28"/>
+        </w:rPr>
         <w:t>nmap</w:t>
       </w:r>
       <w:proofErr w:type="spellEnd"/>
       <w:r>
+        <w:rPr>
+          <w:rFonts w:asciiTheme="minorHAnsi" w:hAnsiTheme="minorHAnsi" w:cstheme="minorHAnsi"/>
+          <w:i/>
+          <w:sz w:val="28"/>
+          <w:szCs w:val="28"/>
+        </w:rPr>
         <w:t xml:space="preserve"> -p 3389 --script=</w:t>
       </w:r>
       <w:proofErr w:type="spellStart"/>
       <w:r>
+        <w:rPr>
+          <w:rFonts w:asciiTheme="minorHAnsi" w:hAnsiTheme="minorHAnsi" w:cstheme="minorHAnsi"/>
+          <w:i/>
+          <w:sz w:val="28"/>
+          <w:szCs w:val="28"/>
+        </w:rPr>
         <w:t>rdp</w:t>
       </w:r>
       <w:proofErr w:type="spellEnd"/>
       <w:r>
+        <w:rPr>
+          <w:rFonts w:asciiTheme="minorHAnsi" w:hAnsiTheme="minorHAnsi" w:cstheme="minorHAnsi"/>
+          <w:i/>
+          <w:sz w:val="28"/>
+          <w:szCs w:val="28"/>
+        </w:rPr>
         <w:t>-</w:t>
       </w:r>
       <w:proofErr w:type="spellStart"/>
       <w:r>
+        <w:rPr>
+          <w:rFonts w:asciiTheme="minorHAnsi" w:hAnsiTheme="minorHAnsi" w:cstheme="minorHAnsi"/>
+          <w:i/>
+          <w:sz w:val="28"/>
+          <w:szCs w:val="28"/>
+        </w:rPr>
         <w:t>enum</w:t>
       </w:r>
       <w:proofErr w:type="spellEnd"/>
       <w:r>
+        <w:rPr>
+          <w:rFonts w:asciiTheme="minorHAnsi" w:hAnsiTheme="minorHAnsi" w:cstheme="minorHAnsi"/>
+          <w:i/>
+          <w:sz w:val="28"/>
+          <w:szCs w:val="28"/>
+        </w:rPr>
         <w:t>-encryption &lt;</w:t>
       </w:r>
       <w:proofErr w:type="spellStart"/>
       <w:r>
+        <w:rPr>
+          <w:rFonts w:asciiTheme="minorHAnsi" w:hAnsiTheme="minorHAnsi" w:cstheme="minorHAnsi"/>
+          <w:i/>
+          <w:sz w:val="28"/>
+          <w:szCs w:val="28"/>
+        </w:rPr>
         <w:t>IP_Address</w:t>
       </w:r>
       <w:proofErr w:type="spellEnd"/>
       <w:r>
+        <w:rPr>
+          <w:rFonts w:asciiTheme="minorHAnsi" w:hAnsiTheme="minorHAnsi" w:cstheme="minorHAnsi"/>
+          <w:i/>
+          <w:sz w:val="28"/>
+          <w:szCs w:val="28"/>
+        </w:rPr>
         <w:t>&gt;</w:t>
       </w:r>
     </w:p>
     <w:p>
-      <w:r>
+      <w:pPr>
+        <w:rPr>
+          <w:rFonts w:asciiTheme="minorHAnsi" w:hAnsiTheme="minorHAnsi" w:cstheme="minorHAnsi"/>
+          <w:i/>
+          <w:sz w:val="28"/>
+          <w:szCs w:val="28"/>
+        </w:rPr>
+      </w:pPr>
+      <w:r>
+        <w:rPr>
+          <w:rFonts w:asciiTheme="minorHAnsi" w:hAnsiTheme="minorHAnsi" w:cstheme="minorHAnsi"/>
+          <w:i/>
+          <w:sz w:val="28"/>
+          <w:szCs w:val="28"/>
+        </w:rPr>
         <w:t>Obtained operating system and banner information.</w:t>
       </w:r>
     </w:p>
@@ -1805,36 +1858,88 @@
     </w:p>
     <w:p/>
     <w:p>
-      <w:r>
+      <w:pPr>
+        <w:rPr>
+          <w:i/>
+          <w:sz w:val="28"/>
+          <w:szCs w:val="28"/>
+        </w:rPr>
+      </w:pPr>
+      <w:r>
+        <w:rPr>
+          <w:i/>
+          <w:sz w:val="28"/>
+          <w:szCs w:val="28"/>
+        </w:rPr>
         <w:t xml:space="preserve">Identified the IP address of the FTP service using </w:t>
       </w:r>
+      <w:r>
+        <w:rPr>
+          <w:i/>
+          <w:sz w:val="28"/>
+          <w:szCs w:val="28"/>
+        </w:rPr>
+        <w:t>NMAP</w:t>
+      </w:r>
+      <w:r>
+        <w:rPr>
+          <w:i/>
+          <w:sz w:val="28"/>
+          <w:szCs w:val="28"/>
+        </w:rPr>
+        <w:t>.</w:t>
+      </w:r>
+    </w:p>
+    <w:p>
+      <w:pPr>
+        <w:rPr>
+          <w:i/>
+          <w:sz w:val="28"/>
+          <w:szCs w:val="28"/>
+        </w:rPr>
+      </w:pPr>
+      <w:r>
+        <w:rPr>
+          <w:i/>
+          <w:sz w:val="28"/>
+          <w:szCs w:val="28"/>
+        </w:rPr>
+        <w:t>Scanned for FTP services and obtained version and banner information using the following command: use auxiliary/scanner/ftp/</w:t>
+      </w:r>
       <w:proofErr w:type="spellStart"/>
       <w:r>
-        <w:t>Metasploit</w:t>
+        <w:rPr>
+          <w:i/>
+          <w:sz w:val="28"/>
+          <w:szCs w:val="28"/>
+        </w:rPr>
+        <w:t>ftp_version</w:t>
       </w:r>
       <w:proofErr w:type="spellEnd"/>
       <w:r>
-        <w:t>.</w:t>
-      </w:r>
-    </w:p>
-    <w:p>
-      <w:r>
-        <w:t>Scanned for FTP services and obtained version and banner information using the following command: use auxiliary/scanner/ftp/</w:t>
+        <w:rPr>
+          <w:i/>
+          <w:sz w:val="28"/>
+          <w:szCs w:val="28"/>
+        </w:rPr>
+        <w:t>; set RHOSTS &lt;</w:t>
       </w:r>
       <w:proofErr w:type="spellStart"/>
       <w:r>
-        <w:t>ftp_version</w:t>
+        <w:rPr>
+          <w:i/>
+          <w:sz w:val="28"/>
+          <w:szCs w:val="28"/>
+        </w:rPr>
+        <w:t>IP_Address</w:t>
       </w:r>
       <w:proofErr w:type="spellEnd"/>
       <w:r>
-        <w:t>; set RHOSTS &lt;</w:t>
-      </w:r>
-      <w:proofErr w:type="spellStart"/>
-      <w:r>
-        <w:t>IP_Address</w:t>
-      </w:r>
-      <w:proofErr w:type="spellEnd"/>
-      <w:r>
+        <w:rPr>
+          <w:i/>
+          <w:sz w:val="28"/>
+          <w:szCs w:val="28"/>
+        </w:rPr>
         <w:t>&gt;; run</w:t>
       </w:r>
     </w:p>
@@ -1920,54 +2025,135 @@
     </w:p>
     <w:p/>
     <w:p>
-      <w:r>
+      <w:pPr>
+        <w:rPr>
+          <w:i/>
+          <w:sz w:val="28"/>
+          <w:szCs w:val="28"/>
+        </w:rPr>
+      </w:pPr>
+      <w:r>
+        <w:rPr>
+          <w:i/>
+          <w:sz w:val="28"/>
+          <w:szCs w:val="28"/>
+        </w:rPr>
         <w:t>Identified the IP address of the SMTP service using Wireshark.</w:t>
       </w:r>
     </w:p>
     <w:p>
-      <w:r>
+      <w:pPr>
+        <w:rPr>
+          <w:i/>
+          <w:sz w:val="28"/>
+          <w:szCs w:val="28"/>
+        </w:rPr>
+      </w:pPr>
+      <w:r>
+        <w:rPr>
+          <w:i/>
+          <w:sz w:val="28"/>
+          <w:szCs w:val="28"/>
+        </w:rPr>
         <w:t xml:space="preserve">Captured SMTP traffic on port 25 using the following command: </w:t>
       </w:r>
       <w:proofErr w:type="spellStart"/>
       <w:r>
+        <w:rPr>
+          <w:i/>
+          <w:sz w:val="28"/>
+          <w:szCs w:val="28"/>
+        </w:rPr>
         <w:t>sudo</w:t>
       </w:r>
       <w:proofErr w:type="spellEnd"/>
       <w:r>
+        <w:rPr>
+          <w:i/>
+          <w:sz w:val="28"/>
+          <w:szCs w:val="28"/>
+        </w:rPr>
         <w:t xml:space="preserve"> </w:t>
       </w:r>
       <w:proofErr w:type="spellStart"/>
       <w:r>
+        <w:rPr>
+          <w:i/>
+          <w:sz w:val="28"/>
+          <w:szCs w:val="28"/>
+        </w:rPr>
         <w:t>tcpdump</w:t>
       </w:r>
       <w:proofErr w:type="spellEnd"/>
       <w:r>
+        <w:rPr>
+          <w:i/>
+          <w:sz w:val="28"/>
+          <w:szCs w:val="28"/>
+        </w:rPr>
         <w:t xml:space="preserve"> -</w:t>
       </w:r>
       <w:proofErr w:type="spellStart"/>
       <w:r>
+        <w:rPr>
+          <w:i/>
+          <w:sz w:val="28"/>
+          <w:szCs w:val="28"/>
+        </w:rPr>
         <w:t>i</w:t>
       </w:r>
       <w:proofErr w:type="spellEnd"/>
       <w:r>
+        <w:rPr>
+          <w:i/>
+          <w:sz w:val="28"/>
+          <w:szCs w:val="28"/>
+        </w:rPr>
         <w:t xml:space="preserve"> any -w </w:t>
       </w:r>
       <w:proofErr w:type="spellStart"/>
       <w:r>
+        <w:rPr>
+          <w:i/>
+          <w:sz w:val="28"/>
+          <w:szCs w:val="28"/>
+        </w:rPr>
         <w:t>smtp.pcap</w:t>
       </w:r>
       <w:proofErr w:type="spellEnd"/>
       <w:r>
+        <w:rPr>
+          <w:i/>
+          <w:sz w:val="28"/>
+          <w:szCs w:val="28"/>
+        </w:rPr>
         <w:t xml:space="preserve"> port 25</w:t>
       </w:r>
     </w:p>
     <w:p>
+      <w:pPr>
+        <w:rPr>
+          <w:i/>
+          <w:sz w:val="28"/>
+          <w:szCs w:val="28"/>
+        </w:rPr>
+      </w:pPr>
       <w:proofErr w:type="spellStart"/>
       <w:r>
+        <w:rPr>
+          <w:i/>
+          <w:sz w:val="28"/>
+          <w:szCs w:val="28"/>
+        </w:rPr>
         <w:t>Analyzed</w:t>
       </w:r>
       <w:proofErr w:type="spellEnd"/>
       <w:r>
+        <w:rPr>
+          <w:i/>
+          <w:sz w:val="28"/>
+          <w:szCs w:val="28"/>
+        </w:rPr>
         <w:t xml:space="preserve"> the captured traffic to identify the IP address of the SMTP service, banner information, and more. </w:t>
       </w:r>
     </w:p>
@@ -1976,6 +2162,7 @@
         <w:rPr>
           <w:noProof/>
         </w:rPr>
+        <w:lastRenderedPageBreak/>
         <w:drawing>
           <wp:inline distT="0" distB="0" distL="0" distR="0">
             <wp:extent cx="5731510" cy="3222625"/>
@@ -2051,52 +2238,126 @@
     </w:p>
     <w:p/>
     <w:p>
-      <w:r>
+      <w:pPr>
+        <w:rPr>
+          <w:i/>
+          <w:sz w:val="28"/>
+          <w:szCs w:val="28"/>
+        </w:rPr>
+      </w:pPr>
+      <w:r>
+        <w:rPr>
+          <w:i/>
+          <w:sz w:val="28"/>
+          <w:szCs w:val="28"/>
+        </w:rPr>
         <w:t xml:space="preserve">Identified the IP address of the NetBIOS service using </w:t>
       </w:r>
       <w:proofErr w:type="spellStart"/>
       <w:r>
+        <w:rPr>
+          <w:i/>
+          <w:sz w:val="28"/>
+          <w:szCs w:val="28"/>
+        </w:rPr>
         <w:t>Nmap</w:t>
       </w:r>
       <w:proofErr w:type="spellEnd"/>
       <w:r>
+        <w:rPr>
+          <w:i/>
+          <w:sz w:val="28"/>
+          <w:szCs w:val="28"/>
+        </w:rPr>
         <w:t>.</w:t>
       </w:r>
     </w:p>
     <w:p>
-      <w:r>
+      <w:pPr>
+        <w:rPr>
+          <w:i/>
+          <w:sz w:val="28"/>
+          <w:szCs w:val="28"/>
+        </w:rPr>
+      </w:pPr>
+      <w:r>
+        <w:rPr>
+          <w:i/>
+          <w:sz w:val="28"/>
+          <w:szCs w:val="28"/>
+        </w:rPr>
         <w:t xml:space="preserve">Scanned for NetBIOS services on ports 139 and 445 and enumerated operating system information using the following command: </w:t>
       </w:r>
       <w:proofErr w:type="spellStart"/>
       <w:r>
+        <w:rPr>
+          <w:i/>
+          <w:sz w:val="28"/>
+          <w:szCs w:val="28"/>
+        </w:rPr>
         <w:t>nmap</w:t>
       </w:r>
       <w:proofErr w:type="spellEnd"/>
       <w:r>
+        <w:rPr>
+          <w:i/>
+          <w:sz w:val="28"/>
+          <w:szCs w:val="28"/>
+        </w:rPr>
         <w:t xml:space="preserve"> -p 139,445 --script </w:t>
       </w:r>
       <w:proofErr w:type="spellStart"/>
       <w:r>
+        <w:rPr>
+          <w:i/>
+          <w:sz w:val="28"/>
+          <w:szCs w:val="28"/>
+        </w:rPr>
         <w:t>smb</w:t>
       </w:r>
       <w:proofErr w:type="spellEnd"/>
       <w:r>
+        <w:rPr>
+          <w:i/>
+          <w:sz w:val="28"/>
+          <w:szCs w:val="28"/>
+        </w:rPr>
         <w:t>-</w:t>
       </w:r>
       <w:proofErr w:type="spellStart"/>
       <w:r>
+        <w:rPr>
+          <w:i/>
+          <w:sz w:val="28"/>
+          <w:szCs w:val="28"/>
+        </w:rPr>
         <w:t>os</w:t>
       </w:r>
       <w:proofErr w:type="spellEnd"/>
       <w:r>
+        <w:rPr>
+          <w:i/>
+          <w:sz w:val="28"/>
+          <w:szCs w:val="28"/>
+        </w:rPr>
         <w:t>-discovery &lt;</w:t>
       </w:r>
       <w:proofErr w:type="spellStart"/>
       <w:r>
+        <w:rPr>
+          <w:i/>
+          <w:sz w:val="28"/>
+          <w:szCs w:val="28"/>
+        </w:rPr>
         <w:t>IP_Address</w:t>
       </w:r>
       <w:proofErr w:type="spellEnd"/>
       <w:r>
+        <w:rPr>
+          <w:i/>
+          <w:sz w:val="28"/>
+          <w:szCs w:val="28"/>
+        </w:rPr>
         <w:t>&gt;</w:t>
       </w:r>
     </w:p>
@@ -2106,6 +2367,7 @@
         <w:rPr>
           <w:noProof/>
         </w:rPr>
+        <w:lastRenderedPageBreak/>
         <w:drawing>
           <wp:inline distT="0" distB="0" distL="0" distR="0">
             <wp:extent cx="5731510" cy="3222625"/>
@@ -2181,44 +2443,106 @@
     </w:p>
     <w:p/>
     <w:p>
-      <w:r>
+      <w:pPr>
+        <w:rPr>
+          <w:i/>
+          <w:sz w:val="28"/>
+          <w:szCs w:val="28"/>
+        </w:rPr>
+      </w:pPr>
+      <w:r>
+        <w:rPr>
+          <w:i/>
+          <w:sz w:val="28"/>
+          <w:szCs w:val="28"/>
+        </w:rPr>
         <w:t xml:space="preserve">Identified the IP address of the SQL service using </w:t>
       </w:r>
+      <w:r>
+        <w:rPr>
+          <w:i/>
+          <w:sz w:val="28"/>
+          <w:szCs w:val="28"/>
+        </w:rPr>
+        <w:t>NMAP</w:t>
+      </w:r>
+      <w:r>
+        <w:rPr>
+          <w:i/>
+          <w:sz w:val="28"/>
+          <w:szCs w:val="28"/>
+        </w:rPr>
+        <w:t>.</w:t>
+      </w:r>
+    </w:p>
+    <w:p>
+      <w:pPr>
+        <w:rPr>
+          <w:i/>
+          <w:sz w:val="28"/>
+          <w:szCs w:val="28"/>
+        </w:rPr>
+      </w:pPr>
+      <w:r>
+        <w:rPr>
+          <w:i/>
+          <w:sz w:val="28"/>
+          <w:szCs w:val="28"/>
+        </w:rPr>
+        <w:t>Scanned for SQL services and obtained version and banner information using the following command: use auxiliary/scanner/</w:t>
+      </w:r>
       <w:proofErr w:type="spellStart"/>
       <w:r>
-        <w:t>Metasploit</w:t>
+        <w:rPr>
+          <w:i/>
+          <w:sz w:val="28"/>
+          <w:szCs w:val="28"/>
+        </w:rPr>
+        <w:t>mssql</w:t>
       </w:r>
       <w:proofErr w:type="spellEnd"/>
       <w:r>
-        <w:t>.</w:t>
-      </w:r>
-    </w:p>
-    <w:p>
-      <w:r>
-        <w:t>Scanned for SQL services and obtained version and banner information using the following command: use auxiliary/scanner/</w:t>
+        <w:rPr>
+          <w:i/>
+          <w:sz w:val="28"/>
+          <w:szCs w:val="28"/>
+        </w:rPr>
+        <w:t>/</w:t>
       </w:r>
       <w:proofErr w:type="spellStart"/>
       <w:r>
-        <w:t>mssql</w:t>
+        <w:rPr>
+          <w:i/>
+          <w:sz w:val="28"/>
+          <w:szCs w:val="28"/>
+        </w:rPr>
+        <w:t>mssql_ping</w:t>
       </w:r>
       <w:proofErr w:type="spellEnd"/>
       <w:r>
-        <w:t>/</w:t>
+        <w:rPr>
+          <w:i/>
+          <w:sz w:val="28"/>
+          <w:szCs w:val="28"/>
+        </w:rPr>
+        <w:t>; set RHOSTS &lt;</w:t>
       </w:r>
       <w:proofErr w:type="spellStart"/>
       <w:r>
-        <w:t>mssql_ping</w:t>
+        <w:rPr>
+          <w:i/>
+          <w:sz w:val="28"/>
+          <w:szCs w:val="28"/>
+        </w:rPr>
+        <w:t>IP_Address</w:t>
       </w:r>
       <w:proofErr w:type="spellEnd"/>
       <w:r>
-        <w:t>; set RHOSTS &lt;</w:t>
-      </w:r>
-      <w:proofErr w:type="spellStart"/>
-      <w:r>
-        <w:t>IP_Address</w:t>
-      </w:r>
-      <w:proofErr w:type="spellEnd"/>
-      <w:r>
+        <w:rPr>
+          <w:i/>
+          <w:sz w:val="28"/>
+          <w:szCs w:val="28"/>
+        </w:rPr>
         <w:t>&gt;; run</w:t>
       </w:r>
     </w:p>
@@ -2281,6 +2605,7 @@
           <w:szCs w:val="36"/>
         </w:rPr>
       </w:pPr>
+      <w:proofErr w:type="gramStart"/>
       <w:r>
         <w:rPr>
           <w:rFonts w:ascii="Times New Roman" w:hAnsi="Times New Roman"/>
@@ -2290,16 +2615,16 @@
         </w:rPr>
         <w:t>WIRESHARK</w:t>
       </w:r>
-    </w:p>
-    <w:p>
-      <w:pPr>
+      <w:r>
         <w:rPr>
           <w:rFonts w:ascii="Times New Roman" w:hAnsi="Times New Roman"/>
           <w:b/>
           <w:sz w:val="36"/>
           <w:szCs w:val="36"/>
         </w:rPr>
-      </w:pPr>
+        <w:t xml:space="preserve"> :</w:t>
+      </w:r>
+      <w:proofErr w:type="gramEnd"/>
     </w:p>
     <w:p>
       <w:pPr>
@@ -2320,7 +2645,16 @@
           <w:szCs w:val="36"/>
         </w:rPr>
       </w:pPr>
-      <w:bookmarkStart w:id="0" w:name="_GoBack"/>
+    </w:p>
+    <w:p>
+      <w:pPr>
+        <w:rPr>
+          <w:rFonts w:ascii="Times New Roman" w:hAnsi="Times New Roman"/>
+          <w:b/>
+          <w:sz w:val="36"/>
+          <w:szCs w:val="36"/>
+        </w:rPr>
+      </w:pPr>
       <w:r>
         <w:rPr>
           <w:rFonts w:ascii="Times New Roman" w:hAnsi="Times New Roman"/>
@@ -2371,7 +2705,6 @@
           </wp:inline>
         </w:drawing>
       </w:r>
-      <w:bookmarkEnd w:id="0"/>
     </w:p>
     <w:p>
       <w:pPr>
@@ -2392,23 +2725,180 @@
           <w:szCs w:val="36"/>
         </w:rPr>
       </w:pPr>
-      <w:r>
+    </w:p>
+    <w:p>
+      <w:pPr>
         <w:rPr>
           <w:rFonts w:ascii="Times New Roman" w:hAnsi="Times New Roman"/>
           <w:b/>
           <w:sz w:val="36"/>
           <w:szCs w:val="36"/>
         </w:rPr>
+      </w:pPr>
+      <w:r>
+        <w:rPr>
+          <w:rFonts w:ascii="Times New Roman" w:hAnsi="Times New Roman"/>
+          <w:b/>
+          <w:sz w:val="36"/>
+          <w:szCs w:val="36"/>
+        </w:rPr>
+        <w:lastRenderedPageBreak/>
         <w:t>Reference/Bibliography</w:t>
       </w:r>
     </w:p>
-    <w:p/>
-    <w:p>
+    <w:p>
+      <w:pPr>
+        <w:rPr>
+          <w:rFonts w:ascii="Times New Roman" w:hAnsi="Times New Roman"/>
+          <w:b/>
+          <w:sz w:val="36"/>
+          <w:szCs w:val="36"/>
+        </w:rPr>
+      </w:pPr>
+    </w:p>
+    <w:p>
+      <w:pPr>
+        <w:rPr>
+          <w:rFonts w:ascii="Arial" w:hAnsi="Arial"/>
+          <w:b/>
+          <w:sz w:val="28"/>
+          <w:szCs w:val="28"/>
+        </w:rPr>
+      </w:pPr>
       <w:proofErr w:type="spellStart"/>
       <w:r>
         <w:rPr>
           <w:rFonts w:ascii="Arial" w:hAnsi="Arial" w:cs="Arial"/>
           <w:b/>
+          <w:sz w:val="28"/>
+          <w:szCs w:val="28"/>
+        </w:rPr>
+        <w:t>Ip</w:t>
+      </w:r>
+      <w:proofErr w:type="spellEnd"/>
+      <w:r>
+        <w:rPr>
+          <w:rFonts w:ascii="Arial" w:hAnsi="Arial" w:cs="Arial"/>
+          <w:b/>
+          <w:sz w:val="28"/>
+          <w:szCs w:val="28"/>
+        </w:rPr>
+        <w:t xml:space="preserve"> </w:t>
+      </w:r>
+      <w:proofErr w:type="gramStart"/>
+      <w:r>
+        <w:rPr>
+          <w:rFonts w:ascii="Arial" w:hAnsi="Arial" w:cs="Arial"/>
+          <w:b/>
+          <w:sz w:val="28"/>
+          <w:szCs w:val="28"/>
+        </w:rPr>
+        <w:t>Address :</w:t>
+      </w:r>
+      <w:proofErr w:type="gramEnd"/>
+      <w:r>
+        <w:rPr>
+          <w:rFonts w:ascii="Arial" w:hAnsi="Arial" w:cs="Arial"/>
+          <w:b/>
+          <w:sz w:val="28"/>
+          <w:szCs w:val="28"/>
+        </w:rPr>
+        <w:t xml:space="preserve"> </w:t>
+      </w:r>
+      <w:r>
+        <w:rPr>
+          <w:rFonts w:ascii="Arial" w:hAnsi="Arial"/>
+          <w:sz w:val="28"/>
+          <w:szCs w:val="28"/>
+        </w:rPr>
+        <w:t xml:space="preserve"> </w:t>
+      </w:r>
+      <w:r>
+        <w:rPr>
+          <w:rFonts w:ascii="Arial" w:hAnsi="Arial"/>
+          <w:b/>
+          <w:sz w:val="28"/>
+          <w:szCs w:val="28"/>
+        </w:rPr>
+        <w:t>210.89.61.46</w:t>
+      </w:r>
+    </w:p>
+    <w:p>
+      <w:pPr>
+        <w:widowControl w:val="0"/>
+        <w:autoSpaceDE w:val="0"/>
+        <w:autoSpaceDN w:val="0"/>
+        <w:adjustRightInd w:val="0"/>
+        <w:spacing w:after="0" w:line="239" w:lineRule="auto"/>
+        <w:rPr>
+          <w:rFonts w:ascii="Arial" w:hAnsi="Arial"/>
+          <w:sz w:val="28"/>
+          <w:szCs w:val="28"/>
+        </w:rPr>
+      </w:pPr>
+      <w:proofErr w:type="spellStart"/>
+      <w:r>
+        <w:rPr>
+          <w:rFonts w:ascii="Arial" w:hAnsi="Arial" w:cs="Arial"/>
+          <w:b/>
+          <w:sz w:val="28"/>
+          <w:szCs w:val="28"/>
+        </w:rPr>
+        <w:t>Github</w:t>
+      </w:r>
+      <w:proofErr w:type="spellEnd"/>
+      <w:r>
+        <w:rPr>
+          <w:rFonts w:ascii="Arial" w:hAnsi="Arial" w:cs="Arial"/>
+          <w:b/>
+          <w:sz w:val="28"/>
+          <w:szCs w:val="28"/>
+        </w:rPr>
+        <w:t xml:space="preserve"> Link:</w:t>
+      </w:r>
+      <w:r>
+        <w:rPr>
+          <w:rFonts w:ascii="Arial" w:hAnsi="Arial"/>
+          <w:sz w:val="28"/>
+          <w:szCs w:val="28"/>
+        </w:rPr>
+        <w:t xml:space="preserve"> </w:t>
+      </w:r>
+      <w:r>
+        <w:rPr>
+          <w:rFonts w:ascii="Arial" w:hAnsi="Arial"/>
+          <w:b/>
+          <w:i/>
+          <w:sz w:val="28"/>
+          <w:szCs w:val="28"/>
+        </w:rPr>
+        <w:t>https://github.com/ajay6299/CA3-Open-Source.git</w:t>
+      </w:r>
+    </w:p>
+    <w:p>
+      <w:pPr>
+        <w:rPr>
+          <w:rFonts w:ascii="Arial" w:hAnsi="Arial"/>
+          <w:sz w:val="28"/>
+          <w:szCs w:val="28"/>
+        </w:rPr>
+      </w:pPr>
+    </w:p>
+    <w:p>
+      <w:pPr>
+        <w:rPr>
+          <w:rFonts w:ascii="Arial" w:hAnsi="Arial"/>
+          <w:sz w:val="28"/>
+          <w:szCs w:val="28"/>
+        </w:rPr>
+      </w:pPr>
+      <w:proofErr w:type="spellStart"/>
+      <w:r>
+        <w:rPr>
+          <w:rFonts w:ascii="Arial" w:hAnsi="Arial" w:cs="Arial"/>
+          <w:b/>
+          <w:sz w:val="28"/>
+          <w:szCs w:val="28"/>
         </w:rPr>
         <w:t>Nmap</w:t>
       </w:r>
@@ -2417,6 +2907,8 @@
         <w:rPr>
           <w:rFonts w:ascii="Arial" w:hAnsi="Arial" w:cs="Arial"/>
           <w:b/>
+          <w:sz w:val="28"/>
+          <w:szCs w:val="28"/>
         </w:rPr>
         <w:t xml:space="preserve">: </w:t>
       </w:r>
@@ -2424,48 +2916,85 @@
         <w:r>
           <w:rPr>
             <w:rStyle w:val="Hyperlink"/>
+            <w:rFonts w:ascii="Arial" w:hAnsi="Arial"/>
+            <w:sz w:val="28"/>
+            <w:szCs w:val="28"/>
           </w:rPr>
           <w:t>https://nmap.org/</w:t>
         </w:r>
       </w:hyperlink>
     </w:p>
     <w:p>
+      <w:pPr>
+        <w:rPr>
+          <w:rFonts w:ascii="Arial" w:hAnsi="Arial"/>
+          <w:sz w:val="28"/>
+          <w:szCs w:val="28"/>
+        </w:rPr>
+      </w:pPr>
       <w:proofErr w:type="spellStart"/>
       <w:r>
         <w:rPr>
           <w:rFonts w:ascii="Arial" w:hAnsi="Arial" w:cs="Arial"/>
           <w:b/>
+          <w:sz w:val="28"/>
+          <w:szCs w:val="28"/>
         </w:rPr>
         <w:t>Metasploit</w:t>
       </w:r>
       <w:proofErr w:type="spellEnd"/>
       <w:r>
+        <w:rPr>
+          <w:rFonts w:ascii="Arial" w:hAnsi="Arial"/>
+          <w:sz w:val="28"/>
+          <w:szCs w:val="28"/>
+        </w:rPr>
         <w:t xml:space="preserve">: </w:t>
       </w:r>
-      <w:hyperlink r:id="rId16" w:tgtFrame="_new" w:history="1">
+      <w:hyperlink r:id="rId16" w:history="1">
         <w:r>
           <w:rPr>
             <w:rStyle w:val="Hyperlink"/>
+            <w:rFonts w:ascii="Arial" w:hAnsi="Arial"/>
+            <w:sz w:val="28"/>
+            <w:szCs w:val="28"/>
           </w:rPr>
           <w:t>https://www.metasploit.com/</w:t>
         </w:r>
       </w:hyperlink>
     </w:p>
     <w:p>
+      <w:pPr>
+        <w:rPr>
+          <w:rFonts w:ascii="Arial" w:hAnsi="Arial"/>
+          <w:sz w:val="28"/>
+          <w:szCs w:val="28"/>
+        </w:rPr>
+      </w:pPr>
       <w:r>
         <w:rPr>
           <w:rFonts w:ascii="Arial" w:hAnsi="Arial" w:cs="Arial"/>
           <w:b/>
+          <w:sz w:val="28"/>
+          <w:szCs w:val="28"/>
         </w:rPr>
         <w:t>Wireshark:</w:t>
       </w:r>
       <w:r>
+        <w:rPr>
+          <w:rFonts w:ascii="Arial" w:hAnsi="Arial"/>
+          <w:sz w:val="28"/>
+          <w:szCs w:val="28"/>
+        </w:rPr>
         <w:t xml:space="preserve"> </w:t>
       </w:r>
       <w:hyperlink r:id="rId17" w:tgtFrame="_new" w:history="1">
         <w:r>
           <w:rPr>
             <w:rStyle w:val="Hyperlink"/>
+            <w:rFonts w:ascii="Arial" w:hAnsi="Arial"/>
+            <w:sz w:val="28"/>
+            <w:szCs w:val="28"/>
           </w:rPr>
           <w:t>https://www.wireshark.org/</w:t>
         </w:r>
@@ -4604,7 +5133,7 @@
   <w:style w:type="paragraph" w:default="1" w:styleId="Normal">
     <w:name w:val="Normal"/>
     <w:qFormat/>
-    <w:rsid w:val="00351EAA"/>
+    <w:rsid w:val="0077444D"/>
     <w:rPr>
       <w:rFonts w:ascii="Calibri" w:eastAsia="Times New Roman" w:hAnsi="Calibri" w:cs="Times New Roman"/>
       <w:lang w:eastAsia="en-IN"/>

</xml_diff>